<commit_message>
Adding Password Hashing ability
</commit_message>
<xml_diff>
--- a/Milestone_3/CST_451_Milestone_3_Noah_Funderburgh.docx
+++ b/Milestone_3/CST_451_Milestone_3_Noah_Funderburgh.docx
@@ -2,6 +2,410 @@
 <file path=word/document.xml><?xml version="1.0" encoding="utf-8"?>
 <w:document xmlns:wpc="http://schemas.microsoft.com/office/word/2010/wordprocessingCanvas" xmlns:cx="http://schemas.microsoft.com/office/drawing/2014/chartex" xmlns:cx1="http://schemas.microsoft.com/office/drawing/2015/9/8/chartex" xmlns:cx2="http://schemas.microsoft.com/office/drawing/2015/10/21/chartex" xmlns:cx3="http://schemas.microsoft.com/office/drawing/2016/5/9/chartex" xmlns:cx4="http://schemas.microsoft.com/office/drawing/2016/5/10/chartex" xmlns:cx5="http://schemas.microsoft.com/office/drawing/2016/5/11/chartex" xmlns:cx6="http://schemas.microsoft.com/office/drawing/2016/5/12/chartex" xmlns:cx7="http://schemas.microsoft.com/office/drawing/2016/5/13/chartex" xmlns:cx8="http://schemas.microsoft.com/office/drawing/2016/5/14/chartex" xmlns:mc="http://schemas.openxmlformats.org/markup-compatibility/2006" xmlns:aink="http://schemas.microsoft.com/office/drawing/2016/ink" xmlns:am3d="http://schemas.microsoft.com/office/drawing/2017/model3d" xmlns:o="urn:schemas-microsoft-com:office:office" xmlns:oel="http://schemas.microsoft.com/office/2019/extlst" xmlns:r="http://schemas.openxmlformats.org/officeDocument/2006/relationships" xmlns:m="http://schemas.openxmlformats.org/officeDocument/2006/math" xmlns:v="urn:schemas-microsoft-com:vml" xmlns:wp14="http://schemas.microsoft.com/office/word/2010/wordprocessingDrawing" xmlns:wp="http://schemas.openxmlformats.org/drawingml/2006/wordprocessingDrawing" xmlns:w10="urn:schemas-microsoft-com:office:word" xmlns:w="http://schemas.openxmlformats.org/wordprocessingml/2006/main" xmlns:w14="http://schemas.microsoft.com/office/word/2010/wordml" xmlns:w15="http://schemas.microsoft.com/office/word/2012/wordml" xmlns:w16cex="http://schemas.microsoft.com/office/word/2018/wordml/cex" xmlns:w16cid="http://schemas.microsoft.com/office/word/2016/wordml/cid" xmlns:w16="http://schemas.microsoft.com/office/word/2018/wordml" xmlns:w16du="http://schemas.microsoft.com/office/word/2023/wordml/word16du" xmlns:w16sdtdh="http://schemas.microsoft.com/office/word/2020/wordml/sdtdatahash" xmlns:w16se="http://schemas.microsoft.com/office/word/2015/wordml/symex" xmlns:wpg="http://schemas.microsoft.com/office/word/2010/wordprocessingGroup" xmlns:wpi="http://schemas.microsoft.com/office/word/2010/wordprocessingInk" xmlns:wne="http://schemas.microsoft.com/office/word/2006/wordml" xmlns:wps="http://schemas.microsoft.com/office/word/2010/wordprocessingShape" mc:Ignorable="w14 w15 w16se w16cid w16 w16cex w16sdtdh w16du wp14">
   <w:body>
+    <w:p>
+      <w:pPr>
+        <w:pStyle w:val="Heading2"/>
+        <w:spacing w:before="120" w:line="240" w:lineRule="auto"/>
+        <w:jc w:val="center"/>
+        <w:rPr>
+          <w:rFonts w:ascii="Times New Roman" w:eastAsia="Times New Roman" w:hAnsi="Times New Roman" w:cs="Times New Roman"/>
+          <w:b/>
+          <w:color w:val="auto"/>
+          <w:sz w:val="28"/>
+          <w:szCs w:val="28"/>
+        </w:rPr>
+      </w:pPr>
+    </w:p>
+    <w:p>
+      <w:pPr>
+        <w:pStyle w:val="Heading2"/>
+        <w:spacing w:before="120" w:line="240" w:lineRule="auto"/>
+        <w:jc w:val="center"/>
+        <w:rPr>
+          <w:rFonts w:ascii="Times New Roman" w:eastAsia="Times New Roman" w:hAnsi="Times New Roman" w:cs="Times New Roman"/>
+          <w:b/>
+          <w:color w:val="auto"/>
+          <w:sz w:val="28"/>
+          <w:szCs w:val="28"/>
+        </w:rPr>
+      </w:pPr>
+    </w:p>
+    <w:p>
+      <w:pPr>
+        <w:pStyle w:val="Heading2"/>
+        <w:spacing w:before="120" w:line="240" w:lineRule="auto"/>
+        <w:jc w:val="center"/>
+        <w:rPr>
+          <w:rFonts w:ascii="Times New Roman" w:eastAsia="Times New Roman" w:hAnsi="Times New Roman" w:cs="Times New Roman"/>
+          <w:b/>
+          <w:color w:val="auto"/>
+          <w:sz w:val="28"/>
+          <w:szCs w:val="28"/>
+        </w:rPr>
+      </w:pPr>
+    </w:p>
+    <w:p>
+      <w:pPr>
+        <w:pStyle w:val="Heading2"/>
+        <w:spacing w:before="120" w:line="240" w:lineRule="auto"/>
+        <w:jc w:val="center"/>
+        <w:rPr>
+          <w:rFonts w:ascii="Times New Roman" w:eastAsia="Times New Roman" w:hAnsi="Times New Roman" w:cs="Times New Roman"/>
+          <w:b/>
+          <w:color w:val="auto"/>
+          <w:sz w:val="28"/>
+          <w:szCs w:val="28"/>
+        </w:rPr>
+      </w:pPr>
+    </w:p>
+    <w:p>
+      <w:pPr>
+        <w:pStyle w:val="Heading2"/>
+        <w:spacing w:before="120" w:line="240" w:lineRule="auto"/>
+        <w:rPr>
+          <w:rFonts w:ascii="Times New Roman" w:eastAsia="Times New Roman" w:hAnsi="Times New Roman" w:cs="Times New Roman"/>
+          <w:b/>
+          <w:color w:val="auto"/>
+          <w:sz w:val="28"/>
+          <w:szCs w:val="28"/>
+        </w:rPr>
+      </w:pPr>
+    </w:p>
+    <w:p>
+      <w:pPr>
+        <w:spacing w:before="120" w:after="0" w:line="240" w:lineRule="auto"/>
+        <w:jc w:val="center"/>
+        <w:rPr>
+          <w:rFonts w:ascii="Times New Roman" w:eastAsia="Times New Roman" w:hAnsi="Times New Roman" w:cs="Times New Roman"/>
+          <w:sz w:val="32"/>
+          <w:szCs w:val="32"/>
+        </w:rPr>
+      </w:pPr>
+      <w:r>
+        <w:rPr>
+          <w:rFonts w:ascii="Times New Roman" w:hAnsi="Times New Roman" w:cs="Times New Roman"/>
+          <w:b/>
+          <w:sz w:val="32"/>
+          <w:szCs w:val="32"/>
+        </w:rPr>
+        <w:t xml:space="preserve">Milestone </w:t>
+      </w:r>
+      <w:r>
+        <w:rPr>
+          <w:rFonts w:ascii="Times New Roman" w:hAnsi="Times New Roman" w:cs="Times New Roman"/>
+          <w:b/>
+          <w:sz w:val="32"/>
+          <w:szCs w:val="32"/>
+        </w:rPr>
+        <w:t>3</w:t>
+      </w:r>
+      <w:r>
+        <w:rPr>
+          <w:rFonts w:ascii="Times New Roman" w:hAnsi="Times New Roman" w:cs="Times New Roman"/>
+          <w:b/>
+          <w:sz w:val="32"/>
+          <w:szCs w:val="32"/>
+        </w:rPr>
+        <w:t xml:space="preserve">: </w:t>
+      </w:r>
+      <w:r>
+        <w:rPr>
+          <w:rFonts w:ascii="Times New Roman" w:eastAsia="Times New Roman" w:hAnsi="Times New Roman" w:cs="Times New Roman"/>
+          <w:b/>
+          <w:sz w:val="32"/>
+          <w:szCs w:val="32"/>
+        </w:rPr>
+        <w:t>Final Plan</w:t>
+      </w:r>
+    </w:p>
+    <w:p>
+      <w:pPr>
+        <w:spacing w:line="480" w:lineRule="auto"/>
+        <w:jc w:val="center"/>
+        <w:rPr>
+          <w:rFonts w:ascii="Times New Roman" w:hAnsi="Times New Roman" w:cs="Times New Roman"/>
+          <w:b/>
+          <w:sz w:val="32"/>
+          <w:szCs w:val="32"/>
+        </w:rPr>
+      </w:pPr>
+    </w:p>
+    <w:p>
+      <w:pPr>
+        <w:spacing w:line="480" w:lineRule="auto"/>
+        <w:jc w:val="center"/>
+        <w:rPr>
+          <w:rFonts w:ascii="Times New Roman" w:hAnsi="Times New Roman" w:cs="Times New Roman"/>
+          <w:sz w:val="32"/>
+          <w:szCs w:val="32"/>
+        </w:rPr>
+      </w:pPr>
+      <w:r>
+        <w:rPr>
+          <w:rFonts w:ascii="Times New Roman" w:hAnsi="Times New Roman" w:cs="Times New Roman"/>
+          <w:sz w:val="32"/>
+          <w:szCs w:val="32"/>
+        </w:rPr>
+        <w:t>Noah Funderburgh</w:t>
+      </w:r>
+    </w:p>
+    <w:p>
+      <w:pPr>
+        <w:spacing w:line="480" w:lineRule="auto"/>
+        <w:jc w:val="center"/>
+        <w:rPr>
+          <w:rFonts w:ascii="Times New Roman" w:hAnsi="Times New Roman" w:cs="Times New Roman"/>
+          <w:sz w:val="32"/>
+          <w:szCs w:val="32"/>
+        </w:rPr>
+      </w:pPr>
+      <w:r>
+        <w:rPr>
+          <w:rFonts w:ascii="Times New Roman" w:hAnsi="Times New Roman" w:cs="Times New Roman"/>
+          <w:sz w:val="32"/>
+          <w:szCs w:val="32"/>
+        </w:rPr>
+        <w:t>Grand Canyon University</w:t>
+      </w:r>
+    </w:p>
+    <w:p>
+      <w:pPr>
+        <w:spacing w:line="480" w:lineRule="auto"/>
+        <w:jc w:val="center"/>
+        <w:rPr>
+          <w:rFonts w:ascii="Times New Roman" w:hAnsi="Times New Roman" w:cs="Times New Roman"/>
+          <w:sz w:val="32"/>
+          <w:szCs w:val="32"/>
+        </w:rPr>
+      </w:pPr>
+      <w:r>
+        <w:rPr>
+          <w:rFonts w:ascii="Times New Roman" w:hAnsi="Times New Roman" w:cs="Times New Roman"/>
+          <w:sz w:val="32"/>
+          <w:szCs w:val="32"/>
+        </w:rPr>
+        <w:t>Course Number: CST-451-O500</w:t>
+      </w:r>
+    </w:p>
+    <w:p>
+      <w:pPr>
+        <w:spacing w:line="480" w:lineRule="auto"/>
+        <w:jc w:val="center"/>
+        <w:rPr>
+          <w:rFonts w:ascii="Times New Roman" w:hAnsi="Times New Roman" w:cs="Times New Roman"/>
+          <w:color w:val="212121"/>
+          <w:spacing w:val="3"/>
+          <w:sz w:val="32"/>
+          <w:szCs w:val="32"/>
+          <w:shd w:val="clear" w:color="auto" w:fill="FFFFFF"/>
+        </w:rPr>
+      </w:pPr>
+      <w:r>
+        <w:rPr>
+          <w:rFonts w:ascii="Times New Roman" w:hAnsi="Times New Roman" w:cs="Times New Roman"/>
+          <w:color w:val="212121"/>
+          <w:spacing w:val="3"/>
+          <w:sz w:val="32"/>
+          <w:szCs w:val="32"/>
+          <w:shd w:val="clear" w:color="auto" w:fill="FFFFFF"/>
+        </w:rPr>
+        <w:t>Michael Landreth</w:t>
+      </w:r>
+    </w:p>
+    <w:p>
+      <w:pPr>
+        <w:spacing w:line="480" w:lineRule="auto"/>
+        <w:jc w:val="center"/>
+        <w:rPr>
+          <w:rFonts w:ascii="Times New Roman" w:hAnsi="Times New Roman" w:cs="Times New Roman"/>
+          <w:sz w:val="32"/>
+          <w:szCs w:val="32"/>
+        </w:rPr>
+      </w:pPr>
+      <w:r>
+        <w:rPr>
+          <w:rFonts w:ascii="Times New Roman" w:hAnsi="Times New Roman" w:cs="Times New Roman"/>
+          <w:sz w:val="32"/>
+          <w:szCs w:val="32"/>
+        </w:rPr>
+        <w:t>7/7</w:t>
+      </w:r>
+      <w:r>
+        <w:rPr>
+          <w:rFonts w:ascii="Times New Roman" w:hAnsi="Times New Roman" w:cs="Times New Roman"/>
+          <w:sz w:val="32"/>
+          <w:szCs w:val="32"/>
+        </w:rPr>
+        <w:t>/2024</w:t>
+      </w:r>
+    </w:p>
+    <w:p>
+      <w:pPr>
+        <w:spacing w:line="480" w:lineRule="auto"/>
+        <w:jc w:val="center"/>
+        <w:rPr>
+          <w:rFonts w:ascii="Times New Roman" w:hAnsi="Times New Roman" w:cs="Times New Roman"/>
+          <w:sz w:val="32"/>
+          <w:szCs w:val="32"/>
+        </w:rPr>
+      </w:pPr>
+    </w:p>
+    <w:p>
+      <w:pPr>
+        <w:spacing w:line="480" w:lineRule="auto"/>
+        <w:jc w:val="center"/>
+        <w:rPr>
+          <w:rFonts w:ascii="Times New Roman" w:hAnsi="Times New Roman" w:cs="Times New Roman"/>
+          <w:sz w:val="32"/>
+          <w:szCs w:val="32"/>
+        </w:rPr>
+      </w:pPr>
+    </w:p>
+    <w:p>
+      <w:pPr>
+        <w:spacing w:line="480" w:lineRule="auto"/>
+        <w:jc w:val="center"/>
+        <w:rPr>
+          <w:rFonts w:ascii="Times New Roman" w:hAnsi="Times New Roman" w:cs="Times New Roman"/>
+          <w:sz w:val="32"/>
+          <w:szCs w:val="32"/>
+        </w:rPr>
+      </w:pPr>
+    </w:p>
+    <w:p>
+      <w:pPr>
+        <w:spacing w:line="480" w:lineRule="auto"/>
+        <w:jc w:val="center"/>
+        <w:rPr>
+          <w:rFonts w:ascii="Times New Roman" w:hAnsi="Times New Roman" w:cs="Times New Roman"/>
+          <w:sz w:val="32"/>
+          <w:szCs w:val="32"/>
+        </w:rPr>
+      </w:pPr>
+    </w:p>
+    <w:p>
+      <w:pPr>
+        <w:spacing w:line="480" w:lineRule="auto"/>
+        <w:jc w:val="center"/>
+        <w:rPr>
+          <w:rFonts w:ascii="Times New Roman" w:hAnsi="Times New Roman" w:cs="Times New Roman"/>
+          <w:sz w:val="32"/>
+          <w:szCs w:val="32"/>
+        </w:rPr>
+      </w:pPr>
+    </w:p>
+    <w:p>
+      <w:pPr>
+        <w:spacing w:line="480" w:lineRule="auto"/>
+        <w:jc w:val="center"/>
+        <w:rPr>
+          <w:rFonts w:ascii="Times New Roman" w:hAnsi="Times New Roman" w:cs="Times New Roman"/>
+          <w:sz w:val="32"/>
+          <w:szCs w:val="32"/>
+        </w:rPr>
+      </w:pPr>
+    </w:p>
+    <w:p>
+      <w:pPr>
+        <w:spacing w:before="100" w:beforeAutospacing="1" w:after="100" w:afterAutospacing="1" w:line="240" w:lineRule="auto"/>
+        <w:jc w:val="center"/>
+        <w:rPr>
+          <w:rFonts w:ascii="Times New Roman" w:eastAsia="Times New Roman" w:hAnsi="Times New Roman" w:cs="Times New Roman"/>
+          <w:sz w:val="32"/>
+          <w:szCs w:val="32"/>
+        </w:rPr>
+      </w:pPr>
+      <w:r>
+        <w:rPr>
+          <w:rFonts w:ascii="Times New Roman" w:eastAsia="Times New Roman" w:hAnsi="Times New Roman" w:cs="Times New Roman"/>
+          <w:b/>
+          <w:bCs/>
+          <w:sz w:val="32"/>
+          <w:szCs w:val="32"/>
+        </w:rPr>
+        <w:lastRenderedPageBreak/>
+        <w:t>Abstract</w:t>
+      </w:r>
+    </w:p>
+    <w:p>
+      <w:pPr>
+        <w:spacing w:before="100" w:beforeAutospacing="1" w:after="100" w:afterAutospacing="1" w:line="480" w:lineRule="auto"/>
+        <w:rPr>
+          <w:rFonts w:ascii="Times New Roman" w:eastAsia="Times New Roman" w:hAnsi="Times New Roman" w:cs="Times New Roman"/>
+          <w:sz w:val="28"/>
+          <w:szCs w:val="28"/>
+        </w:rPr>
+      </w:pPr>
+      <w:r>
+        <w:rPr>
+          <w:rFonts w:ascii="Times New Roman" w:eastAsia="Times New Roman" w:hAnsi="Times New Roman" w:cs="Times New Roman"/>
+          <w:sz w:val="28"/>
+          <w:szCs w:val="28"/>
+        </w:rPr>
+        <w:t>Christian Crush is a project aimed at developing a faith-based online dating platform that fosters meaningful connections within the Christian community. This project is driven by the need for a secure and user-friendly environment where individuals can connect with like-minded individuals who share their faith and values. The platform includes essential features such as user registration and login via Google Auth0, profile creation, profile browsing, and secure messaging. The system employs robust security measures, including password hashing and protection against SQL injection, to ensure the safety and privacy of user data. Through this project, we aim to provide a reliable and supportive platform for Christians seeking companionship and meaningful relationships.</w:t>
+      </w:r>
+    </w:p>
+    <w:p>
+      <w:pPr>
+        <w:spacing w:line="480" w:lineRule="auto"/>
+        <w:jc w:val="center"/>
+        <w:rPr>
+          <w:rFonts w:ascii="Times New Roman" w:hAnsi="Times New Roman" w:cs="Times New Roman"/>
+          <w:sz w:val="32"/>
+          <w:szCs w:val="32"/>
+        </w:rPr>
+      </w:pPr>
+    </w:p>
+    <w:p>
+      <w:pPr>
+        <w:spacing w:line="480" w:lineRule="auto"/>
+        <w:rPr>
+          <w:rFonts w:ascii="Times New Roman" w:hAnsi="Times New Roman" w:cs="Times New Roman"/>
+          <w:sz w:val="32"/>
+          <w:szCs w:val="32"/>
+        </w:rPr>
+      </w:pPr>
+    </w:p>
+    <w:p>
+      <w:pPr>
+        <w:spacing w:line="480" w:lineRule="auto"/>
+        <w:rPr>
+          <w:rFonts w:ascii="Times New Roman" w:hAnsi="Times New Roman" w:cs="Times New Roman"/>
+          <w:sz w:val="32"/>
+          <w:szCs w:val="32"/>
+        </w:rPr>
+      </w:pPr>
+    </w:p>
+    <w:p>
+      <w:pPr>
+        <w:spacing w:line="480" w:lineRule="auto"/>
+        <w:rPr>
+          <w:rFonts w:ascii="Times New Roman" w:hAnsi="Times New Roman" w:cs="Times New Roman"/>
+          <w:sz w:val="32"/>
+          <w:szCs w:val="32"/>
+        </w:rPr>
+      </w:pPr>
+    </w:p>
+    <w:p>
+      <w:pPr>
+        <w:spacing w:line="480" w:lineRule="auto"/>
+        <w:rPr>
+          <w:rFonts w:ascii="Times New Roman" w:hAnsi="Times New Roman" w:cs="Times New Roman"/>
+          <w:sz w:val="32"/>
+          <w:szCs w:val="32"/>
+        </w:rPr>
+      </w:pPr>
+    </w:p>
+    <w:p>
+      <w:pPr>
+        <w:spacing w:line="480" w:lineRule="auto"/>
+        <w:rPr>
+          <w:rFonts w:ascii="Times New Roman" w:hAnsi="Times New Roman" w:cs="Times New Roman"/>
+          <w:sz w:val="32"/>
+          <w:szCs w:val="32"/>
+        </w:rPr>
+      </w:pPr>
+    </w:p>
     <w:p>
       <w:pPr>
         <w:pStyle w:val="Heading2"/>
@@ -24,6 +428,7 @@
           <w:sz w:val="28"/>
           <w:szCs w:val="28"/>
         </w:rPr>
+        <w:lastRenderedPageBreak/>
         <w:fldChar w:fldCharType="begin"/>
       </w:r>
       <w:r>
@@ -616,6 +1021,17 @@
     </w:p>
     <w:p>
       <w:pPr>
+        <w:pStyle w:val="ListParagraph"/>
+        <w:spacing w:before="120" w:after="0" w:line="240" w:lineRule="auto"/>
+        <w:rPr>
+          <w:rFonts w:ascii="Times New Roman" w:hAnsi="Times New Roman" w:cs="Times New Roman"/>
+          <w:sz w:val="24"/>
+          <w:szCs w:val="24"/>
+        </w:rPr>
+      </w:pPr>
+    </w:p>
+    <w:p>
+      <w:pPr>
         <w:spacing w:before="120" w:after="0" w:line="240" w:lineRule="auto"/>
         <w:ind w:left="360"/>
         <w:rPr>
@@ -1256,18 +1672,10 @@
         <w:ind w:left="360"/>
         <w:rPr>
           <w:rFonts w:ascii="Times New Roman" w:eastAsia="PMingLiU" w:hAnsi="Times New Roman" w:cs="Times New Roman"/>
-          <w:lang w:eastAsia="zh-TW"/>
-        </w:rPr>
-      </w:pPr>
-    </w:p>
-    <w:p>
-      <w:pPr>
-        <w:spacing w:before="120" w:after="0" w:line="240" w:lineRule="auto"/>
-        <w:ind w:left="360"/>
-        <w:rPr>
-          <w:rFonts w:ascii="Times New Roman" w:eastAsia="PMingLiU" w:hAnsi="Times New Roman" w:cs="Times New Roman"/>
           <w:b/>
           <w:bCs/>
+          <w:sz w:val="24"/>
+          <w:szCs w:val="24"/>
           <w:lang w:eastAsia="zh-TW"/>
         </w:rPr>
       </w:pPr>
@@ -1276,8 +1684,393 @@
           <w:rFonts w:ascii="Times New Roman" w:eastAsia="PMingLiU" w:hAnsi="Times New Roman" w:cs="Times New Roman"/>
           <w:b/>
           <w:bCs/>
-          <w:lang w:eastAsia="zh-TW"/>
-        </w:rPr>
+          <w:sz w:val="24"/>
+          <w:szCs w:val="24"/>
+          <w:lang w:eastAsia="zh-TW"/>
+        </w:rPr>
+        <w:t>Site Map</w:t>
+      </w:r>
+    </w:p>
+    <w:p>
+      <w:pPr>
+        <w:spacing w:before="120" w:after="0" w:line="240" w:lineRule="auto"/>
+        <w:ind w:left="360"/>
+        <w:rPr>
+          <w:rFonts w:ascii="Times New Roman" w:eastAsia="PMingLiU" w:hAnsi="Times New Roman" w:cs="Times New Roman"/>
+          <w:lang w:eastAsia="zh-TW"/>
+        </w:rPr>
+      </w:pPr>
+      <w:r>
+        <w:rPr>
+          <w:rFonts w:ascii="Times New Roman" w:eastAsia="PMingLiU" w:hAnsi="Times New Roman" w:cs="Times New Roman"/>
+          <w:noProof/>
+          <w:lang w:eastAsia="zh-TW"/>
+        </w:rPr>
+        <w:drawing>
+          <wp:anchor distT="0" distB="0" distL="114300" distR="114300" simplePos="0" relativeHeight="251666432" behindDoc="1" locked="0" layoutInCell="1" allowOverlap="1" wp14:anchorId="28248AE2" wp14:editId="4ABC55BD">
+            <wp:simplePos x="0" y="0"/>
+            <wp:positionH relativeFrom="column">
+              <wp:posOffset>933450</wp:posOffset>
+            </wp:positionH>
+            <wp:positionV relativeFrom="paragraph">
+              <wp:posOffset>81915</wp:posOffset>
+            </wp:positionV>
+            <wp:extent cx="4000500" cy="4781550"/>
+            <wp:effectExtent l="0" t="0" r="0" b="0"/>
+            <wp:wrapTight wrapText="bothSides">
+              <wp:wrapPolygon edited="0">
+                <wp:start x="0" y="0"/>
+                <wp:lineTo x="0" y="21514"/>
+                <wp:lineTo x="21497" y="21514"/>
+                <wp:lineTo x="21497" y="0"/>
+                <wp:lineTo x="0" y="0"/>
+              </wp:wrapPolygon>
+            </wp:wrapTight>
+            <wp:docPr id="846753817" name="Picture 1"/>
+            <wp:cNvGraphicFramePr>
+              <a:graphicFrameLocks xmlns:a="http://schemas.openxmlformats.org/drawingml/2006/main" noChangeAspect="1"/>
+            </wp:cNvGraphicFramePr>
+            <a:graphic xmlns:a="http://schemas.openxmlformats.org/drawingml/2006/main">
+              <a:graphicData uri="http://schemas.openxmlformats.org/drawingml/2006/picture">
+                <pic:pic xmlns:pic="http://schemas.openxmlformats.org/drawingml/2006/picture">
+                  <pic:nvPicPr>
+                    <pic:cNvPr id="0" name="Picture 1"/>
+                    <pic:cNvPicPr>
+                      <a:picLocks noChangeAspect="1" noChangeArrowheads="1"/>
+                    </pic:cNvPicPr>
+                  </pic:nvPicPr>
+                  <pic:blipFill>
+                    <a:blip r:embed="rId11">
+                      <a:extLst>
+                        <a:ext uri="{28A0092B-C50C-407E-A947-70E740481C1C}">
+                          <a14:useLocalDpi xmlns:a14="http://schemas.microsoft.com/office/drawing/2010/main" val="0"/>
+                        </a:ext>
+                      </a:extLst>
+                    </a:blip>
+                    <a:srcRect/>
+                    <a:stretch>
+                      <a:fillRect/>
+                    </a:stretch>
+                  </pic:blipFill>
+                  <pic:spPr bwMode="auto">
+                    <a:xfrm>
+                      <a:off x="0" y="0"/>
+                      <a:ext cx="4000500" cy="4781550"/>
+                    </a:xfrm>
+                    <a:prstGeom prst="rect">
+                      <a:avLst/>
+                    </a:prstGeom>
+                    <a:noFill/>
+                    <a:ln>
+                      <a:noFill/>
+                    </a:ln>
+                  </pic:spPr>
+                </pic:pic>
+              </a:graphicData>
+            </a:graphic>
+            <wp14:sizeRelH relativeFrom="margin">
+              <wp14:pctWidth>0</wp14:pctWidth>
+            </wp14:sizeRelH>
+            <wp14:sizeRelV relativeFrom="margin">
+              <wp14:pctHeight>0</wp14:pctHeight>
+            </wp14:sizeRelV>
+          </wp:anchor>
+        </w:drawing>
+      </w:r>
+    </w:p>
+    <w:p>
+      <w:pPr>
+        <w:spacing w:before="120" w:after="0" w:line="240" w:lineRule="auto"/>
+        <w:ind w:left="360"/>
+        <w:rPr>
+          <w:rFonts w:ascii="Times New Roman" w:eastAsia="PMingLiU" w:hAnsi="Times New Roman" w:cs="Times New Roman"/>
+          <w:lang w:eastAsia="zh-TW"/>
+        </w:rPr>
+      </w:pPr>
+    </w:p>
+    <w:p>
+      <w:pPr>
+        <w:spacing w:before="120" w:after="0" w:line="240" w:lineRule="auto"/>
+        <w:ind w:left="360"/>
+        <w:rPr>
+          <w:rFonts w:ascii="Times New Roman" w:eastAsia="PMingLiU" w:hAnsi="Times New Roman" w:cs="Times New Roman"/>
+          <w:lang w:eastAsia="zh-TW"/>
+        </w:rPr>
+      </w:pPr>
+    </w:p>
+    <w:p>
+      <w:pPr>
+        <w:spacing w:before="120" w:after="0" w:line="240" w:lineRule="auto"/>
+        <w:ind w:left="360"/>
+        <w:rPr>
+          <w:rFonts w:ascii="Times New Roman" w:eastAsia="PMingLiU" w:hAnsi="Times New Roman" w:cs="Times New Roman"/>
+          <w:lang w:eastAsia="zh-TW"/>
+        </w:rPr>
+      </w:pPr>
+    </w:p>
+    <w:p>
+      <w:pPr>
+        <w:spacing w:before="120" w:after="0" w:line="240" w:lineRule="auto"/>
+        <w:ind w:left="360"/>
+        <w:rPr>
+          <w:rFonts w:ascii="Times New Roman" w:eastAsia="PMingLiU" w:hAnsi="Times New Roman" w:cs="Times New Roman"/>
+          <w:lang w:eastAsia="zh-TW"/>
+        </w:rPr>
+      </w:pPr>
+    </w:p>
+    <w:p>
+      <w:pPr>
+        <w:spacing w:before="120" w:after="0" w:line="240" w:lineRule="auto"/>
+        <w:ind w:left="360"/>
+        <w:rPr>
+          <w:rFonts w:ascii="Times New Roman" w:eastAsia="PMingLiU" w:hAnsi="Times New Roman" w:cs="Times New Roman"/>
+          <w:lang w:eastAsia="zh-TW"/>
+        </w:rPr>
+      </w:pPr>
+    </w:p>
+    <w:p>
+      <w:pPr>
+        <w:spacing w:before="120" w:after="0" w:line="240" w:lineRule="auto"/>
+        <w:ind w:left="360"/>
+        <w:rPr>
+          <w:rFonts w:ascii="Times New Roman" w:eastAsia="PMingLiU" w:hAnsi="Times New Roman" w:cs="Times New Roman"/>
+          <w:lang w:eastAsia="zh-TW"/>
+        </w:rPr>
+      </w:pPr>
+    </w:p>
+    <w:p>
+      <w:pPr>
+        <w:spacing w:before="120" w:after="0" w:line="240" w:lineRule="auto"/>
+        <w:ind w:left="360"/>
+        <w:rPr>
+          <w:rFonts w:ascii="Times New Roman" w:eastAsia="PMingLiU" w:hAnsi="Times New Roman" w:cs="Times New Roman"/>
+          <w:lang w:eastAsia="zh-TW"/>
+        </w:rPr>
+      </w:pPr>
+    </w:p>
+    <w:p>
+      <w:pPr>
+        <w:spacing w:before="120" w:after="0" w:line="240" w:lineRule="auto"/>
+        <w:ind w:left="360"/>
+        <w:rPr>
+          <w:rFonts w:ascii="Times New Roman" w:eastAsia="PMingLiU" w:hAnsi="Times New Roman" w:cs="Times New Roman"/>
+          <w:lang w:eastAsia="zh-TW"/>
+        </w:rPr>
+      </w:pPr>
+    </w:p>
+    <w:p>
+      <w:pPr>
+        <w:spacing w:before="120" w:after="0" w:line="240" w:lineRule="auto"/>
+        <w:ind w:left="360"/>
+        <w:rPr>
+          <w:rFonts w:ascii="Times New Roman" w:eastAsia="PMingLiU" w:hAnsi="Times New Roman" w:cs="Times New Roman"/>
+          <w:lang w:eastAsia="zh-TW"/>
+        </w:rPr>
+      </w:pPr>
+    </w:p>
+    <w:p>
+      <w:pPr>
+        <w:spacing w:before="120" w:after="0" w:line="240" w:lineRule="auto"/>
+        <w:ind w:left="360"/>
+        <w:rPr>
+          <w:rFonts w:ascii="Times New Roman" w:eastAsia="PMingLiU" w:hAnsi="Times New Roman" w:cs="Times New Roman"/>
+          <w:lang w:eastAsia="zh-TW"/>
+        </w:rPr>
+      </w:pPr>
+    </w:p>
+    <w:p>
+      <w:pPr>
+        <w:spacing w:before="120" w:after="0" w:line="240" w:lineRule="auto"/>
+        <w:ind w:left="360"/>
+        <w:rPr>
+          <w:rFonts w:ascii="Times New Roman" w:eastAsia="PMingLiU" w:hAnsi="Times New Roman" w:cs="Times New Roman"/>
+          <w:lang w:eastAsia="zh-TW"/>
+        </w:rPr>
+      </w:pPr>
+    </w:p>
+    <w:p>
+      <w:pPr>
+        <w:spacing w:before="120" w:after="0" w:line="240" w:lineRule="auto"/>
+        <w:ind w:left="360"/>
+        <w:rPr>
+          <w:rFonts w:ascii="Times New Roman" w:eastAsia="PMingLiU" w:hAnsi="Times New Roman" w:cs="Times New Roman"/>
+          <w:lang w:eastAsia="zh-TW"/>
+        </w:rPr>
+      </w:pPr>
+    </w:p>
+    <w:p>
+      <w:pPr>
+        <w:spacing w:before="120" w:after="0" w:line="240" w:lineRule="auto"/>
+        <w:ind w:left="360"/>
+        <w:rPr>
+          <w:rFonts w:ascii="Times New Roman" w:eastAsia="PMingLiU" w:hAnsi="Times New Roman" w:cs="Times New Roman"/>
+          <w:lang w:eastAsia="zh-TW"/>
+        </w:rPr>
+      </w:pPr>
+    </w:p>
+    <w:p>
+      <w:pPr>
+        <w:spacing w:before="120" w:after="0" w:line="240" w:lineRule="auto"/>
+        <w:ind w:left="360"/>
+        <w:rPr>
+          <w:rFonts w:ascii="Times New Roman" w:eastAsia="PMingLiU" w:hAnsi="Times New Roman" w:cs="Times New Roman"/>
+          <w:lang w:eastAsia="zh-TW"/>
+        </w:rPr>
+      </w:pPr>
+    </w:p>
+    <w:p>
+      <w:pPr>
+        <w:spacing w:before="120" w:after="0" w:line="240" w:lineRule="auto"/>
+        <w:ind w:left="360"/>
+        <w:rPr>
+          <w:rFonts w:ascii="Times New Roman" w:eastAsia="PMingLiU" w:hAnsi="Times New Roman" w:cs="Times New Roman"/>
+          <w:lang w:eastAsia="zh-TW"/>
+        </w:rPr>
+      </w:pPr>
+    </w:p>
+    <w:p>
+      <w:pPr>
+        <w:spacing w:before="120" w:after="0" w:line="240" w:lineRule="auto"/>
+        <w:ind w:left="360"/>
+        <w:rPr>
+          <w:rFonts w:ascii="Times New Roman" w:eastAsia="PMingLiU" w:hAnsi="Times New Roman" w:cs="Times New Roman"/>
+          <w:lang w:eastAsia="zh-TW"/>
+        </w:rPr>
+      </w:pPr>
+    </w:p>
+    <w:p>
+      <w:pPr>
+        <w:spacing w:before="120" w:after="0" w:line="240" w:lineRule="auto"/>
+        <w:ind w:left="360"/>
+        <w:rPr>
+          <w:rFonts w:ascii="Times New Roman" w:eastAsia="PMingLiU" w:hAnsi="Times New Roman" w:cs="Times New Roman"/>
+          <w:lang w:eastAsia="zh-TW"/>
+        </w:rPr>
+      </w:pPr>
+    </w:p>
+    <w:p>
+      <w:pPr>
+        <w:spacing w:before="120" w:after="0" w:line="240" w:lineRule="auto"/>
+        <w:ind w:left="360"/>
+        <w:rPr>
+          <w:rFonts w:ascii="Times New Roman" w:eastAsia="PMingLiU" w:hAnsi="Times New Roman" w:cs="Times New Roman"/>
+          <w:lang w:eastAsia="zh-TW"/>
+        </w:rPr>
+      </w:pPr>
+    </w:p>
+    <w:p>
+      <w:pPr>
+        <w:spacing w:before="120" w:after="0" w:line="240" w:lineRule="auto"/>
+        <w:ind w:left="360"/>
+        <w:rPr>
+          <w:rFonts w:ascii="Times New Roman" w:eastAsia="PMingLiU" w:hAnsi="Times New Roman" w:cs="Times New Roman"/>
+          <w:lang w:eastAsia="zh-TW"/>
+        </w:rPr>
+      </w:pPr>
+    </w:p>
+    <w:p>
+      <w:pPr>
+        <w:spacing w:before="120" w:after="0" w:line="240" w:lineRule="auto"/>
+        <w:ind w:left="360"/>
+        <w:rPr>
+          <w:rFonts w:ascii="Times New Roman" w:eastAsia="PMingLiU" w:hAnsi="Times New Roman" w:cs="Times New Roman"/>
+          <w:lang w:eastAsia="zh-TW"/>
+        </w:rPr>
+      </w:pPr>
+    </w:p>
+    <w:p>
+      <w:pPr>
+        <w:spacing w:before="120" w:after="0" w:line="240" w:lineRule="auto"/>
+        <w:ind w:left="360"/>
+        <w:rPr>
+          <w:rFonts w:ascii="Times New Roman" w:eastAsia="PMingLiU" w:hAnsi="Times New Roman" w:cs="Times New Roman"/>
+          <w:lang w:eastAsia="zh-TW"/>
+        </w:rPr>
+      </w:pPr>
+    </w:p>
+    <w:p>
+      <w:pPr>
+        <w:spacing w:before="120" w:after="0" w:line="240" w:lineRule="auto"/>
+        <w:ind w:left="360"/>
+        <w:rPr>
+          <w:rFonts w:ascii="Times New Roman" w:eastAsia="PMingLiU" w:hAnsi="Times New Roman" w:cs="Times New Roman"/>
+          <w:lang w:eastAsia="zh-TW"/>
+        </w:rPr>
+      </w:pPr>
+    </w:p>
+    <w:p>
+      <w:pPr>
+        <w:spacing w:before="120" w:after="0" w:line="240" w:lineRule="auto"/>
+        <w:ind w:left="360"/>
+        <w:rPr>
+          <w:rFonts w:ascii="Times New Roman" w:eastAsia="PMingLiU" w:hAnsi="Times New Roman" w:cs="Times New Roman"/>
+          <w:lang w:eastAsia="zh-TW"/>
+        </w:rPr>
+      </w:pPr>
+    </w:p>
+    <w:p>
+      <w:pPr>
+        <w:spacing w:before="120" w:after="0" w:line="240" w:lineRule="auto"/>
+        <w:ind w:left="360"/>
+        <w:rPr>
+          <w:rFonts w:ascii="Times New Roman" w:eastAsia="PMingLiU" w:hAnsi="Times New Roman" w:cs="Times New Roman"/>
+          <w:lang w:eastAsia="zh-TW"/>
+        </w:rPr>
+      </w:pPr>
+    </w:p>
+    <w:p>
+      <w:pPr>
+        <w:spacing w:before="120" w:after="0" w:line="240" w:lineRule="auto"/>
+        <w:ind w:left="360"/>
+        <w:rPr>
+          <w:rFonts w:ascii="Times New Roman" w:eastAsia="PMingLiU" w:hAnsi="Times New Roman" w:cs="Times New Roman"/>
+          <w:lang w:eastAsia="zh-TW"/>
+        </w:rPr>
+      </w:pPr>
+    </w:p>
+    <w:p>
+      <w:pPr>
+        <w:spacing w:before="120" w:after="0" w:line="240" w:lineRule="auto"/>
+        <w:ind w:left="360"/>
+        <w:rPr>
+          <w:rFonts w:ascii="Times New Roman" w:eastAsia="PMingLiU" w:hAnsi="Times New Roman" w:cs="Times New Roman"/>
+          <w:lang w:eastAsia="zh-TW"/>
+        </w:rPr>
+      </w:pPr>
+    </w:p>
+    <w:p>
+      <w:pPr>
+        <w:spacing w:before="120" w:after="0" w:line="240" w:lineRule="auto"/>
+        <w:ind w:left="360"/>
+        <w:rPr>
+          <w:rFonts w:ascii="Times New Roman" w:eastAsia="PMingLiU" w:hAnsi="Times New Roman" w:cs="Times New Roman"/>
+          <w:lang w:eastAsia="zh-TW"/>
+        </w:rPr>
+      </w:pPr>
+    </w:p>
+    <w:p>
+      <w:pPr>
+        <w:spacing w:before="120" w:after="0" w:line="240" w:lineRule="auto"/>
+        <w:ind w:left="360"/>
+        <w:rPr>
+          <w:rFonts w:ascii="Times New Roman" w:eastAsia="PMingLiU" w:hAnsi="Times New Roman" w:cs="Times New Roman"/>
+          <w:b/>
+          <w:bCs/>
+          <w:sz w:val="24"/>
+          <w:szCs w:val="24"/>
+          <w:lang w:eastAsia="zh-TW"/>
+        </w:rPr>
+      </w:pPr>
+      <w:r>
+        <w:rPr>
+          <w:rFonts w:ascii="Times New Roman" w:eastAsia="PMingLiU" w:hAnsi="Times New Roman" w:cs="Times New Roman"/>
+          <w:b/>
+          <w:bCs/>
+          <w:sz w:val="24"/>
+          <w:szCs w:val="24"/>
+          <w:lang w:eastAsia="zh-TW"/>
+        </w:rPr>
+        <w:lastRenderedPageBreak/>
         <w:t>Drawing of UI</w:t>
       </w:r>
     </w:p>
@@ -1289,15 +2082,6 @@
           <w:lang w:eastAsia="zh-TW"/>
         </w:rPr>
       </w:pPr>
-    </w:p>
-    <w:p>
-      <w:pPr>
-        <w:spacing w:before="120" w:after="0" w:line="240" w:lineRule="auto"/>
-        <w:rPr>
-          <w:rFonts w:ascii="Times New Roman" w:eastAsia="PMingLiU" w:hAnsi="Times New Roman" w:cs="Times New Roman"/>
-          <w:lang w:eastAsia="zh-TW"/>
-        </w:rPr>
-      </w:pPr>
       <w:r>
         <w:rPr>
           <w:rFonts w:ascii="Times New Roman" w:eastAsia="PMingLiU" w:hAnsi="Times New Roman" w:cs="Times New Roman"/>
@@ -1305,13 +2089,13 @@
           <w:lang w:eastAsia="zh-TW"/>
         </w:rPr>
         <w:drawing>
-          <wp:anchor distT="0" distB="0" distL="114300" distR="114300" simplePos="0" relativeHeight="251658240" behindDoc="1" locked="0" layoutInCell="1" allowOverlap="1" wp14:anchorId="4B4F2C07" wp14:editId="5E4C8128">
+          <wp:anchor distT="0" distB="0" distL="114300" distR="114300" simplePos="0" relativeHeight="251658240" behindDoc="1" locked="0" layoutInCell="1" allowOverlap="1" wp14:anchorId="4B4F2C07" wp14:editId="3D99C2C9">
             <wp:simplePos x="0" y="0"/>
             <wp:positionH relativeFrom="column">
               <wp:posOffset>778510</wp:posOffset>
             </wp:positionH>
             <wp:positionV relativeFrom="paragraph">
-              <wp:posOffset>-199114</wp:posOffset>
+              <wp:posOffset>142875</wp:posOffset>
             </wp:positionV>
             <wp:extent cx="4348728" cy="6376145"/>
             <wp:effectExtent l="0" t="0" r="0" b="5715"/>
@@ -1338,7 +2122,7 @@
                     </pic:cNvPicPr>
                   </pic:nvPicPr>
                   <pic:blipFill>
-                    <a:blip r:embed="rId11" cstate="print">
+                    <a:blip r:embed="rId12" cstate="print">
                       <a:extLst>
                         <a:ext uri="{28A0092B-C50C-407E-A947-70E740481C1C}">
                           <a14:useLocalDpi xmlns:a14="http://schemas.microsoft.com/office/drawing/2010/main" val="0"/>
@@ -1606,8 +2390,19 @@
         <w:spacing w:before="120" w:after="0" w:line="240" w:lineRule="auto"/>
         <w:rPr>
           <w:rFonts w:ascii="Times New Roman" w:eastAsia="PMingLiU" w:hAnsi="Times New Roman" w:cs="Times New Roman"/>
+          <w:lang w:eastAsia="zh-TW"/>
+        </w:rPr>
+      </w:pPr>
+    </w:p>
+    <w:p>
+      <w:pPr>
+        <w:spacing w:before="120" w:after="0" w:line="240" w:lineRule="auto"/>
+        <w:rPr>
+          <w:rFonts w:ascii="Times New Roman" w:eastAsia="PMingLiU" w:hAnsi="Times New Roman" w:cs="Times New Roman"/>
           <w:b/>
           <w:bCs/>
+          <w:sz w:val="24"/>
+          <w:szCs w:val="24"/>
           <w:lang w:eastAsia="zh-TW"/>
         </w:rPr>
       </w:pPr>
@@ -1615,6 +2410,8 @@
         <w:rPr>
           <w:rFonts w:ascii="Times New Roman" w:eastAsia="PMingLiU" w:hAnsi="Times New Roman" w:cs="Times New Roman"/>
           <w:noProof/>
+          <w:sz w:val="24"/>
+          <w:szCs w:val="24"/>
           <w:lang w:eastAsia="zh-TW"/>
         </w:rPr>
         <w:lastRenderedPageBreak/>
@@ -1652,7 +2449,7 @@
                     </pic:cNvPicPr>
                   </pic:nvPicPr>
                   <pic:blipFill>
-                    <a:blip r:embed="rId12" cstate="print">
+                    <a:blip r:embed="rId13" cstate="print">
                       <a:extLst>
                         <a:ext uri="{28A0092B-C50C-407E-A947-70E740481C1C}">
                           <a14:useLocalDpi xmlns:a14="http://schemas.microsoft.com/office/drawing/2010/main" val="0"/>
@@ -1688,6 +2485,8 @@
           <w:rFonts w:ascii="Times New Roman" w:eastAsia="PMingLiU" w:hAnsi="Times New Roman" w:cs="Times New Roman"/>
           <w:b/>
           <w:bCs/>
+          <w:sz w:val="24"/>
+          <w:szCs w:val="24"/>
           <w:lang w:eastAsia="zh-TW"/>
         </w:rPr>
         <w:t>Welcome Page</w:t>
@@ -1700,6 +2499,8 @@
           <w:rFonts w:ascii="Times New Roman" w:eastAsia="PMingLiU" w:hAnsi="Times New Roman" w:cs="Times New Roman"/>
           <w:b/>
           <w:bCs/>
+          <w:sz w:val="24"/>
+          <w:szCs w:val="24"/>
           <w:lang w:eastAsia="zh-TW"/>
         </w:rPr>
       </w:pPr>
@@ -1707,10 +2508,12 @@
         <w:rPr>
           <w:rFonts w:ascii="Times New Roman" w:eastAsia="PMingLiU" w:hAnsi="Times New Roman" w:cs="Times New Roman"/>
           <w:noProof/>
+          <w:sz w:val="24"/>
+          <w:szCs w:val="24"/>
           <w:lang w:eastAsia="zh-TW"/>
         </w:rPr>
         <w:drawing>
-          <wp:anchor distT="0" distB="0" distL="114300" distR="114300" simplePos="0" relativeHeight="251660288" behindDoc="1" locked="0" layoutInCell="1" allowOverlap="1" wp14:anchorId="5BE8467F" wp14:editId="58CC0C54">
+          <wp:anchor distT="0" distB="0" distL="114300" distR="114300" simplePos="0" relativeHeight="251660288" behindDoc="1" locked="0" layoutInCell="1" allowOverlap="1" wp14:anchorId="5BE8467F" wp14:editId="40077C46">
             <wp:simplePos x="0" y="0"/>
             <wp:positionH relativeFrom="column">
               <wp:posOffset>38515</wp:posOffset>
@@ -1743,7 +2546,7 @@
                     </pic:cNvPicPr>
                   </pic:nvPicPr>
                   <pic:blipFill>
-                    <a:blip r:embed="rId13" cstate="print">
+                    <a:blip r:embed="rId14" cstate="print">
                       <a:extLst>
                         <a:ext uri="{28A0092B-C50C-407E-A947-70E740481C1C}">
                           <a14:useLocalDpi xmlns:a14="http://schemas.microsoft.com/office/drawing/2010/main" val="0"/>
@@ -1785,6 +2588,8 @@
           <w:rFonts w:ascii="Times New Roman" w:eastAsia="PMingLiU" w:hAnsi="Times New Roman" w:cs="Times New Roman"/>
           <w:b/>
           <w:bCs/>
+          <w:sz w:val="24"/>
+          <w:szCs w:val="24"/>
           <w:lang w:eastAsia="zh-TW"/>
         </w:rPr>
         <w:t>Login Page</w:t>
@@ -1795,54 +2600,25 @@
         <w:spacing w:before="120" w:after="0" w:line="240" w:lineRule="auto"/>
         <w:rPr>
           <w:rFonts w:ascii="Times New Roman" w:eastAsia="PMingLiU" w:hAnsi="Times New Roman" w:cs="Times New Roman"/>
+          <w:sz w:val="24"/>
+          <w:szCs w:val="24"/>
           <w:lang w:eastAsia="zh-TW"/>
         </w:rPr>
       </w:pPr>
       <w:r>
         <w:rPr>
           <w:rFonts w:ascii="Times New Roman" w:eastAsia="PMingLiU" w:hAnsi="Times New Roman" w:cs="Times New Roman"/>
-          <w:lang w:eastAsia="zh-TW"/>
-        </w:rPr>
-        <w:t>I designed the UI for Christian Crush with simplicity and user-friendliness in mind, ensuring that the interface is intuitive and easy to navigate. The color palette</w:t>
+          <w:sz w:val="24"/>
+          <w:szCs w:val="24"/>
+          <w:lang w:eastAsia="zh-TW"/>
+        </w:rPr>
+        <w:t>I designed the UI for Christian Crush with simplicity and user-friendliness in mind, ensuring that the interface is intuitive and easy to navigate. The color palette consists of calming and visually appealing colors like white, grey</w:t>
       </w:r>
       <w:r>
         <w:rPr>
           <w:rFonts w:ascii="Times New Roman" w:eastAsia="PMingLiU" w:hAnsi="Times New Roman" w:cs="Times New Roman"/>
-          <w:lang w:eastAsia="zh-TW"/>
-        </w:rPr>
-        <w:t xml:space="preserve"> </w:t>
-      </w:r>
-      <w:r>
-        <w:rPr>
-          <w:rFonts w:ascii="Times New Roman" w:eastAsia="PMingLiU" w:hAnsi="Times New Roman" w:cs="Times New Roman"/>
-          <w:lang w:eastAsia="zh-TW"/>
-        </w:rPr>
-        <w:t>consist</w:t>
-      </w:r>
-      <w:r>
-        <w:rPr>
-          <w:rFonts w:ascii="Times New Roman" w:eastAsia="PMingLiU" w:hAnsi="Times New Roman" w:cs="Times New Roman"/>
-          <w:lang w:eastAsia="zh-TW"/>
-        </w:rPr>
-        <w:t>s</w:t>
-      </w:r>
-      <w:r>
-        <w:rPr>
-          <w:rFonts w:ascii="Times New Roman" w:eastAsia="PMingLiU" w:hAnsi="Times New Roman" w:cs="Times New Roman"/>
-          <w:lang w:eastAsia="zh-TW"/>
-        </w:rPr>
-        <w:t xml:space="preserve"> of calming and visually appealing colors like </w:t>
-      </w:r>
-      <w:r>
-        <w:rPr>
-          <w:rFonts w:ascii="Times New Roman" w:eastAsia="PMingLiU" w:hAnsi="Times New Roman" w:cs="Times New Roman"/>
-          <w:lang w:eastAsia="zh-TW"/>
-        </w:rPr>
-        <w:t>white, grey black</w:t>
-      </w:r>
-      <w:r>
-        <w:rPr>
-          <w:rFonts w:ascii="Times New Roman" w:eastAsia="PMingLiU" w:hAnsi="Times New Roman" w:cs="Times New Roman"/>
+          <w:sz w:val="24"/>
+          <w:szCs w:val="24"/>
           <w:lang w:eastAsia="zh-TW"/>
         </w:rPr>
         <w:t>,</w:t>
@@ -1850,58 +2626,11 @@
       <w:r>
         <w:rPr>
           <w:rFonts w:ascii="Times New Roman" w:eastAsia="PMingLiU" w:hAnsi="Times New Roman" w:cs="Times New Roman"/>
-          <w:lang w:eastAsia="zh-TW"/>
-        </w:rPr>
-        <w:t xml:space="preserve"> and purple</w:t>
-      </w:r>
-      <w:r>
-        <w:rPr>
-          <w:rFonts w:ascii="Times New Roman" w:eastAsia="PMingLiU" w:hAnsi="Times New Roman" w:cs="Times New Roman"/>
-          <w:lang w:eastAsia="zh-TW"/>
-        </w:rPr>
-        <w:t>.</w:t>
-      </w:r>
-      <w:r>
-        <w:rPr>
-          <w:rFonts w:ascii="Times New Roman" w:eastAsia="PMingLiU" w:hAnsi="Times New Roman" w:cs="Times New Roman"/>
-          <w:lang w:eastAsia="zh-TW"/>
-        </w:rPr>
-        <w:t xml:space="preserve"> These colors are not only the colors of GCU, but I thought it would make be a great for standing out amongst competitors.</w:t>
-      </w:r>
-      <w:r>
-        <w:rPr>
-          <w:rFonts w:ascii="Times New Roman" w:eastAsia="PMingLiU" w:hAnsi="Times New Roman" w:cs="Times New Roman"/>
-          <w:lang w:eastAsia="zh-TW"/>
-        </w:rPr>
-        <w:t xml:space="preserve"> The layout is clean and organized </w:t>
-      </w:r>
-      <w:r>
-        <w:rPr>
-          <w:rFonts w:ascii="Times New Roman" w:eastAsia="PMingLiU" w:hAnsi="Times New Roman" w:cs="Times New Roman"/>
-          <w:lang w:eastAsia="zh-TW"/>
-        </w:rPr>
-        <w:t xml:space="preserve">with </w:t>
-      </w:r>
-      <w:r>
-        <w:rPr>
-          <w:rFonts w:ascii="Times New Roman" w:eastAsia="PMingLiU" w:hAnsi="Times New Roman" w:cs="Times New Roman"/>
-          <w:lang w:eastAsia="zh-TW"/>
-        </w:rPr>
-        <w:t>straightforward navigation</w:t>
-      </w:r>
-      <w:r>
-        <w:rPr>
-          <w:rFonts w:ascii="Times New Roman" w:eastAsia="PMingLiU" w:hAnsi="Times New Roman" w:cs="Times New Roman"/>
-          <w:lang w:eastAsia="zh-TW"/>
-        </w:rPr>
-        <w:t xml:space="preserve"> </w:t>
-      </w:r>
-      <w:r>
-        <w:rPr>
-          <w:rFonts w:ascii="Times New Roman" w:eastAsia="PMingLiU" w:hAnsi="Times New Roman" w:cs="Times New Roman"/>
-          <w:lang w:eastAsia="zh-TW"/>
-        </w:rPr>
-        <w:t>to provide users with a seamless experience. By focusing on these design principles, I aim to create an environment where users can comfortably connect and interact with one another.</w:t>
+          <w:sz w:val="24"/>
+          <w:szCs w:val="24"/>
+          <w:lang w:eastAsia="zh-TW"/>
+        </w:rPr>
+        <w:t xml:space="preserve"> black, and purple. These colors are not only the colors of GCU, but I thought it would make be a great for standing out amongst competitors. The layout is clean and organized with straightforward navigation to provide users with a seamless experience. By focusing on these design principles, I aim to create an environment where users can comfortably connect and interact with one another.</w:t>
       </w:r>
     </w:p>
     <w:p>
@@ -1911,6 +2640,8 @@
           <w:rFonts w:ascii="Times New Roman" w:eastAsia="PMingLiU" w:hAnsi="Times New Roman" w:cs="Times New Roman"/>
           <w:b/>
           <w:bCs/>
+          <w:sz w:val="24"/>
+          <w:szCs w:val="24"/>
           <w:lang w:eastAsia="zh-TW"/>
         </w:rPr>
       </w:pPr>
@@ -1920,6 +2651,8 @@
           <w:b/>
           <w:bCs/>
           <w:noProof/>
+          <w:sz w:val="24"/>
+          <w:szCs w:val="24"/>
           <w:lang w:eastAsia="zh-TW"/>
         </w:rPr>
         <w:lastRenderedPageBreak/>
@@ -1957,7 +2690,7 @@
                     </pic:cNvPicPr>
                   </pic:nvPicPr>
                   <pic:blipFill>
-                    <a:blip r:embed="rId14">
+                    <a:blip r:embed="rId15">
                       <a:extLst>
                         <a:ext uri="{28A0092B-C50C-407E-A947-70E740481C1C}">
                           <a14:useLocalDpi xmlns:a14="http://schemas.microsoft.com/office/drawing/2010/main" val="0"/>
@@ -1999,6 +2732,8 @@
           <w:rFonts w:ascii="Times New Roman" w:eastAsia="PMingLiU" w:hAnsi="Times New Roman" w:cs="Times New Roman"/>
           <w:b/>
           <w:bCs/>
+          <w:sz w:val="24"/>
+          <w:szCs w:val="24"/>
           <w:lang w:eastAsia="zh-TW"/>
         </w:rPr>
         <w:t>Website workflow</w:t>
@@ -2009,25 +2744,31 @@
         <w:spacing w:before="120" w:after="0" w:line="240" w:lineRule="auto"/>
         <w:rPr>
           <w:rFonts w:ascii="Times New Roman" w:eastAsia="PMingLiU" w:hAnsi="Times New Roman" w:cs="Times New Roman"/>
+          <w:sz w:val="24"/>
+          <w:szCs w:val="24"/>
+          <w:lang w:eastAsia="zh-TW"/>
+        </w:rPr>
+      </w:pPr>
+    </w:p>
+    <w:p>
+      <w:pPr>
+        <w:spacing w:before="120" w:after="0" w:line="240" w:lineRule="auto"/>
+        <w:rPr>
+          <w:rFonts w:ascii="Times New Roman" w:eastAsia="PMingLiU" w:hAnsi="Times New Roman" w:cs="Times New Roman"/>
+          <w:sz w:val="24"/>
+          <w:szCs w:val="24"/>
           <w:lang w:eastAsia="zh-TW"/>
         </w:rPr>
       </w:pPr>
       <w:r>
         <w:rPr>
           <w:rFonts w:ascii="Times New Roman" w:eastAsia="PMingLiU" w:hAnsi="Times New Roman" w:cs="Times New Roman"/>
+          <w:sz w:val="24"/>
+          <w:szCs w:val="24"/>
           <w:lang w:eastAsia="zh-TW"/>
         </w:rPr>
         <w:t>The website workflow starts with user registration and login. Once logged in, users can complete their profiles and browse other profiles. The workflow also includes initiating contact through a secure messaging system. This detailed workflow ensures that user interactions are intuitive and secure, aligning with the overall goal of fostering meaningful connections.</w:t>
       </w:r>
-    </w:p>
-    <w:p>
-      <w:pPr>
-        <w:spacing w:before="120" w:after="0" w:line="240" w:lineRule="auto"/>
-        <w:rPr>
-          <w:rFonts w:ascii="Times New Roman" w:eastAsia="PMingLiU" w:hAnsi="Times New Roman" w:cs="Times New Roman"/>
-          <w:lang w:eastAsia="zh-TW"/>
-        </w:rPr>
-      </w:pPr>
     </w:p>
     <w:p>
       <w:pPr>
@@ -2106,16 +2847,16 @@
     <w:tbl>
       <w:tblPr>
         <w:tblpPr w:leftFromText="180" w:rightFromText="180" w:vertAnchor="text" w:horzAnchor="page" w:tblpX="1786" w:tblpY="314"/>
-        <w:tblW w:w="9630" w:type="dxa"/>
+        <w:tblW w:w="9631" w:type="dxa"/>
         <w:tblLook w:val="04A0" w:firstRow="1" w:lastRow="0" w:firstColumn="1" w:lastColumn="0" w:noHBand="0" w:noVBand="1"/>
       </w:tblPr>
       <w:tblGrid>
         <w:gridCol w:w="468"/>
-        <w:gridCol w:w="3222"/>
-        <w:gridCol w:w="2700"/>
-        <w:gridCol w:w="1620"/>
-        <w:gridCol w:w="810"/>
-        <w:gridCol w:w="810"/>
+        <w:gridCol w:w="2882"/>
+        <w:gridCol w:w="2203"/>
+        <w:gridCol w:w="1819"/>
+        <w:gridCol w:w="1092"/>
+        <w:gridCol w:w="1167"/>
       </w:tblGrid>
       <w:tr>
         <w:trPr>
@@ -2123,7 +2864,7 @@
         </w:trPr>
         <w:tc>
           <w:tcPr>
-            <w:tcW w:w="9630" w:type="dxa"/>
+            <w:tcW w:w="9631" w:type="dxa"/>
             <w:gridSpan w:val="6"/>
             <w:tcBorders>
               <w:top w:val="single" w:sz="4" w:space="0" w:color="auto"/>
@@ -2180,19 +2921,20 @@
           <w:p>
             <w:pPr>
               <w:spacing w:before="120" w:after="0" w:line="240" w:lineRule="auto"/>
+              <w:jc w:val="center"/>
               <w:rPr>
                 <w:rFonts w:ascii="Times New Roman" w:eastAsia="Times New Roman" w:hAnsi="Times New Roman" w:cs="Times New Roman"/>
                 <w:color w:val="000000"/>
-                <w:sz w:val="16"/>
-                <w:szCs w:val="16"/>
+                <w:sz w:val="20"/>
+                <w:szCs w:val="20"/>
               </w:rPr>
             </w:pPr>
             <w:r>
               <w:rPr>
                 <w:rFonts w:ascii="Times New Roman" w:eastAsia="Times New Roman" w:hAnsi="Times New Roman" w:cs="Times New Roman"/>
                 <w:color w:val="000000"/>
-                <w:sz w:val="16"/>
-                <w:szCs w:val="16"/>
+                <w:sz w:val="20"/>
+                <w:szCs w:val="20"/>
               </w:rPr>
               <w:t>ID</w:t>
             </w:r>
@@ -2200,7 +2942,7 @@
         </w:tc>
         <w:tc>
           <w:tcPr>
-            <w:tcW w:w="3222" w:type="dxa"/>
+            <w:tcW w:w="2994" w:type="dxa"/>
             <w:tcBorders>
               <w:top w:val="nil"/>
               <w:left w:val="nil"/>
@@ -2213,19 +2955,20 @@
           <w:p>
             <w:pPr>
               <w:spacing w:before="120" w:after="0" w:line="240" w:lineRule="auto"/>
+              <w:jc w:val="center"/>
               <w:rPr>
                 <w:rFonts w:ascii="Times New Roman" w:eastAsia="Times New Roman" w:hAnsi="Times New Roman" w:cs="Times New Roman"/>
                 <w:color w:val="000000"/>
-                <w:sz w:val="16"/>
-                <w:szCs w:val="16"/>
+                <w:sz w:val="20"/>
+                <w:szCs w:val="20"/>
               </w:rPr>
             </w:pPr>
             <w:r>
               <w:rPr>
                 <w:rFonts w:ascii="Times New Roman" w:eastAsia="Times New Roman" w:hAnsi="Times New Roman" w:cs="Times New Roman"/>
                 <w:color w:val="000000"/>
-                <w:sz w:val="16"/>
-                <w:szCs w:val="16"/>
+                <w:sz w:val="20"/>
+                <w:szCs w:val="20"/>
               </w:rPr>
               <w:t>Deliverable Description</w:t>
             </w:r>
@@ -2233,7 +2976,7 @@
         </w:tc>
         <w:tc>
           <w:tcPr>
-            <w:tcW w:w="2700" w:type="dxa"/>
+            <w:tcW w:w="2203" w:type="dxa"/>
             <w:tcBorders>
               <w:top w:val="nil"/>
               <w:left w:val="nil"/>
@@ -2246,19 +2989,20 @@
           <w:p>
             <w:pPr>
               <w:spacing w:before="120" w:after="0" w:line="240" w:lineRule="auto"/>
+              <w:jc w:val="center"/>
               <w:rPr>
                 <w:rFonts w:ascii="Times New Roman" w:eastAsia="Times New Roman" w:hAnsi="Times New Roman" w:cs="Times New Roman"/>
                 <w:color w:val="000000"/>
-                <w:sz w:val="16"/>
-                <w:szCs w:val="16"/>
+                <w:sz w:val="20"/>
+                <w:szCs w:val="20"/>
               </w:rPr>
             </w:pPr>
             <w:r>
               <w:rPr>
                 <w:rFonts w:ascii="Times New Roman" w:eastAsia="Times New Roman" w:hAnsi="Times New Roman" w:cs="Times New Roman"/>
                 <w:color w:val="000000"/>
-                <w:sz w:val="16"/>
-                <w:szCs w:val="16"/>
+                <w:sz w:val="20"/>
+                <w:szCs w:val="20"/>
               </w:rPr>
               <w:t>Comments</w:t>
             </w:r>
@@ -2266,7 +3010,7 @@
         </w:tc>
         <w:tc>
           <w:tcPr>
-            <w:tcW w:w="1620" w:type="dxa"/>
+            <w:tcW w:w="1819" w:type="dxa"/>
             <w:tcBorders>
               <w:top w:val="nil"/>
               <w:left w:val="nil"/>
@@ -2279,19 +3023,20 @@
           <w:p>
             <w:pPr>
               <w:spacing w:before="120" w:after="0" w:line="240" w:lineRule="auto"/>
+              <w:jc w:val="center"/>
               <w:rPr>
                 <w:rFonts w:ascii="Times New Roman" w:eastAsia="Times New Roman" w:hAnsi="Times New Roman" w:cs="Times New Roman"/>
                 <w:color w:val="000000"/>
-                <w:sz w:val="16"/>
-                <w:szCs w:val="16"/>
+                <w:sz w:val="20"/>
+                <w:szCs w:val="20"/>
               </w:rPr>
             </w:pPr>
             <w:r>
               <w:rPr>
                 <w:rFonts w:ascii="Times New Roman" w:eastAsia="Times New Roman" w:hAnsi="Times New Roman" w:cs="Times New Roman"/>
                 <w:color w:val="000000"/>
-                <w:sz w:val="16"/>
-                <w:szCs w:val="16"/>
+                <w:sz w:val="20"/>
+                <w:szCs w:val="20"/>
               </w:rPr>
               <w:t>Evaluator</w:t>
             </w:r>
@@ -2299,8 +3044,8 @@
               <w:rPr>
                 <w:rFonts w:ascii="Times New Roman" w:eastAsia="Times New Roman" w:hAnsi="Times New Roman" w:cs="Times New Roman"/>
                 <w:color w:val="000000"/>
-                <w:sz w:val="16"/>
-                <w:szCs w:val="16"/>
+                <w:sz w:val="20"/>
+                <w:szCs w:val="20"/>
               </w:rPr>
               <w:t xml:space="preserve"> (internal or external as applicable)</w:t>
             </w:r>
@@ -2308,7 +3053,7 @@
         </w:tc>
         <w:tc>
           <w:tcPr>
-            <w:tcW w:w="810" w:type="dxa"/>
+            <w:tcW w:w="1092" w:type="dxa"/>
             <w:tcBorders>
               <w:top w:val="nil"/>
               <w:left w:val="nil"/>
@@ -2321,19 +3066,20 @@
           <w:p>
             <w:pPr>
               <w:spacing w:before="120" w:after="0" w:line="240" w:lineRule="auto"/>
+              <w:jc w:val="center"/>
               <w:rPr>
                 <w:rFonts w:ascii="Times New Roman" w:eastAsia="Times New Roman" w:hAnsi="Times New Roman" w:cs="Times New Roman"/>
                 <w:color w:val="000000"/>
-                <w:sz w:val="16"/>
-                <w:szCs w:val="16"/>
+                <w:sz w:val="20"/>
+                <w:szCs w:val="20"/>
               </w:rPr>
             </w:pPr>
             <w:r>
               <w:rPr>
                 <w:rFonts w:ascii="Times New Roman" w:eastAsia="Times New Roman" w:hAnsi="Times New Roman" w:cs="Times New Roman"/>
                 <w:color w:val="000000"/>
-                <w:sz w:val="16"/>
-                <w:szCs w:val="16"/>
+                <w:sz w:val="20"/>
+                <w:szCs w:val="20"/>
               </w:rPr>
               <w:t>Status</w:t>
             </w:r>
@@ -2341,7 +3087,7 @@
         </w:tc>
         <w:tc>
           <w:tcPr>
-            <w:tcW w:w="810" w:type="dxa"/>
+            <w:tcW w:w="1055" w:type="dxa"/>
             <w:tcBorders>
               <w:top w:val="nil"/>
               <w:left w:val="nil"/>
@@ -2354,19 +3100,20 @@
           <w:p>
             <w:pPr>
               <w:spacing w:before="120" w:after="0" w:line="240" w:lineRule="auto"/>
+              <w:jc w:val="center"/>
               <w:rPr>
                 <w:rFonts w:ascii="Times New Roman" w:eastAsia="Times New Roman" w:hAnsi="Times New Roman" w:cs="Times New Roman"/>
                 <w:color w:val="000000"/>
-                <w:sz w:val="16"/>
-                <w:szCs w:val="16"/>
+                <w:sz w:val="20"/>
+                <w:szCs w:val="20"/>
               </w:rPr>
             </w:pPr>
             <w:r>
               <w:rPr>
                 <w:rFonts w:ascii="Times New Roman" w:eastAsia="Times New Roman" w:hAnsi="Times New Roman" w:cs="Times New Roman"/>
                 <w:color w:val="000000"/>
-                <w:sz w:val="16"/>
-                <w:szCs w:val="16"/>
+                <w:sz w:val="20"/>
+                <w:szCs w:val="20"/>
               </w:rPr>
               <w:t>Date of Decision</w:t>
             </w:r>
@@ -2375,25 +3122,26 @@
       </w:tr>
       <w:tr>
         <w:trPr>
-          <w:trHeight w:val="338"/>
+          <w:trHeight w:val="833"/>
         </w:trPr>
         <w:tc>
           <w:tcPr>
             <w:tcW w:w="468" w:type="dxa"/>
             <w:tcBorders>
-              <w:top w:val="nil"/>
+              <w:top w:val="single" w:sz="4" w:space="0" w:color="auto"/>
               <w:left w:val="single" w:sz="4" w:space="0" w:color="auto"/>
               <w:bottom w:val="single" w:sz="4" w:space="0" w:color="auto"/>
               <w:right w:val="single" w:sz="4" w:space="0" w:color="auto"/>
             </w:tcBorders>
             <w:shd w:val="clear" w:color="auto" w:fill="auto"/>
             <w:noWrap/>
-            <w:vAlign w:val="bottom"/>
+            <w:vAlign w:val="center"/>
             <w:hideMark/>
           </w:tcPr>
           <w:p>
             <w:pPr>
               <w:spacing w:before="120" w:after="0" w:line="240" w:lineRule="auto"/>
+              <w:jc w:val="center"/>
               <w:rPr>
                 <w:rFonts w:ascii="Times New Roman" w:eastAsia="Times New Roman" w:hAnsi="Times New Roman" w:cs="Times New Roman"/>
                 <w:color w:val="000000"/>
@@ -2414,83 +3162,15 @@
         </w:tc>
         <w:tc>
           <w:tcPr>
-            <w:tcW w:w="3222" w:type="dxa"/>
+            <w:tcW w:w="2994" w:type="dxa"/>
             <w:tcBorders>
-              <w:top w:val="nil"/>
+              <w:top w:val="single" w:sz="4" w:space="0" w:color="auto"/>
               <w:left w:val="nil"/>
               <w:bottom w:val="single" w:sz="4" w:space="0" w:color="auto"/>
               <w:right w:val="single" w:sz="4" w:space="0" w:color="auto"/>
             </w:tcBorders>
             <w:shd w:val="clear" w:color="auto" w:fill="auto"/>
-            <w:vAlign w:val="bottom"/>
-            <w:hideMark/>
-          </w:tcPr>
-          <w:p>
-            <w:pPr>
-              <w:spacing w:before="120" w:after="0" w:line="240" w:lineRule="auto"/>
-              <w:rPr>
-                <w:rFonts w:ascii="Times New Roman" w:eastAsia="Times New Roman" w:hAnsi="Times New Roman" w:cs="Times New Roman"/>
-                <w:color w:val="000000"/>
-                <w:sz w:val="16"/>
-                <w:szCs w:val="16"/>
-              </w:rPr>
-            </w:pPr>
-            <w:r>
-              <w:rPr>
-                <w:rFonts w:ascii="Times New Roman" w:eastAsia="Times New Roman" w:hAnsi="Times New Roman" w:cs="Times New Roman"/>
-                <w:color w:val="000000"/>
-                <w:sz w:val="16"/>
-                <w:szCs w:val="16"/>
-              </w:rPr>
-              <w:t> </w:t>
-            </w:r>
-          </w:p>
-        </w:tc>
-        <w:tc>
-          <w:tcPr>
-            <w:tcW w:w="2700" w:type="dxa"/>
-            <w:tcBorders>
-              <w:top w:val="nil"/>
-              <w:left w:val="nil"/>
-              <w:bottom w:val="single" w:sz="4" w:space="0" w:color="auto"/>
-              <w:right w:val="single" w:sz="4" w:space="0" w:color="auto"/>
-            </w:tcBorders>
-            <w:shd w:val="clear" w:color="auto" w:fill="auto"/>
-            <w:vAlign w:val="bottom"/>
-            <w:hideMark/>
-          </w:tcPr>
-          <w:p>
-            <w:pPr>
-              <w:spacing w:before="120" w:after="0" w:line="240" w:lineRule="auto"/>
-              <w:rPr>
-                <w:rFonts w:ascii="Times New Roman" w:eastAsia="Times New Roman" w:hAnsi="Times New Roman" w:cs="Times New Roman"/>
-                <w:color w:val="000000"/>
-                <w:sz w:val="16"/>
-                <w:szCs w:val="16"/>
-              </w:rPr>
-            </w:pPr>
-            <w:r>
-              <w:rPr>
-                <w:rFonts w:ascii="Times New Roman" w:eastAsia="Times New Roman" w:hAnsi="Times New Roman" w:cs="Times New Roman"/>
-                <w:color w:val="000000"/>
-                <w:sz w:val="16"/>
-                <w:szCs w:val="16"/>
-              </w:rPr>
-              <w:t> </w:t>
-            </w:r>
-          </w:p>
-        </w:tc>
-        <w:tc>
-          <w:tcPr>
-            <w:tcW w:w="1620" w:type="dxa"/>
-            <w:tcBorders>
-              <w:top w:val="nil"/>
-              <w:left w:val="nil"/>
-              <w:bottom w:val="single" w:sz="4" w:space="0" w:color="auto"/>
-              <w:right w:val="single" w:sz="4" w:space="0" w:color="auto"/>
-            </w:tcBorders>
-            <w:shd w:val="clear" w:color="auto" w:fill="auto"/>
-            <w:vAlign w:val="bottom"/>
+            <w:vAlign w:val="center"/>
             <w:hideMark/>
           </w:tcPr>
           <w:p>
@@ -2505,61 +3185,21 @@
               </w:rPr>
             </w:pPr>
             <w:r>
-              <w:rPr>
-                <w:rFonts w:ascii="Times New Roman" w:eastAsia="Times New Roman" w:hAnsi="Times New Roman" w:cs="Times New Roman"/>
-                <w:color w:val="000000"/>
-                <w:sz w:val="16"/>
-                <w:szCs w:val="16"/>
-              </w:rPr>
-              <w:t> </w:t>
+              <w:t>Project Overview and Objectives Document</w:t>
             </w:r>
           </w:p>
         </w:tc>
         <w:tc>
           <w:tcPr>
-            <w:tcW w:w="810" w:type="dxa"/>
+            <w:tcW w:w="2203" w:type="dxa"/>
             <w:tcBorders>
-              <w:top w:val="nil"/>
+              <w:top w:val="single" w:sz="4" w:space="0" w:color="auto"/>
               <w:left w:val="nil"/>
               <w:bottom w:val="single" w:sz="4" w:space="0" w:color="auto"/>
               <w:right w:val="single" w:sz="4" w:space="0" w:color="auto"/>
             </w:tcBorders>
             <w:shd w:val="clear" w:color="auto" w:fill="auto"/>
-            <w:vAlign w:val="bottom"/>
-            <w:hideMark/>
-          </w:tcPr>
-          <w:p>
-            <w:pPr>
-              <w:spacing w:before="120" w:after="0" w:line="240" w:lineRule="auto"/>
-              <w:rPr>
-                <w:rFonts w:ascii="Times New Roman" w:eastAsia="Times New Roman" w:hAnsi="Times New Roman" w:cs="Times New Roman"/>
-                <w:color w:val="000000"/>
-                <w:sz w:val="16"/>
-                <w:szCs w:val="16"/>
-              </w:rPr>
-            </w:pPr>
-            <w:r>
-              <w:rPr>
-                <w:rFonts w:ascii="Times New Roman" w:eastAsia="Times New Roman" w:hAnsi="Times New Roman" w:cs="Times New Roman"/>
-                <w:color w:val="000000"/>
-                <w:sz w:val="16"/>
-                <w:szCs w:val="16"/>
-              </w:rPr>
-              <w:t> </w:t>
-            </w:r>
-          </w:p>
-        </w:tc>
-        <w:tc>
-          <w:tcPr>
-            <w:tcW w:w="810" w:type="dxa"/>
-            <w:tcBorders>
-              <w:top w:val="nil"/>
-              <w:left w:val="nil"/>
-              <w:bottom w:val="single" w:sz="4" w:space="0" w:color="auto"/>
-              <w:right w:val="single" w:sz="4" w:space="0" w:color="auto"/>
-            </w:tcBorders>
-            <w:shd w:val="clear" w:color="auto" w:fill="auto"/>
-            <w:vAlign w:val="bottom"/>
+            <w:vAlign w:val="center"/>
             <w:hideMark/>
           </w:tcPr>
           <w:p>
@@ -2574,13 +3214,94 @@
               </w:rPr>
             </w:pPr>
             <w:r>
+              <w:t>Initial draft completed</w:t>
+            </w:r>
+          </w:p>
+        </w:tc>
+        <w:tc>
+          <w:tcPr>
+            <w:tcW w:w="1819" w:type="dxa"/>
+            <w:tcBorders>
+              <w:top w:val="single" w:sz="4" w:space="0" w:color="auto"/>
+              <w:left w:val="nil"/>
+              <w:bottom w:val="single" w:sz="4" w:space="0" w:color="auto"/>
+              <w:right w:val="single" w:sz="4" w:space="0" w:color="auto"/>
+            </w:tcBorders>
+            <w:shd w:val="clear" w:color="auto" w:fill="auto"/>
+            <w:vAlign w:val="center"/>
+            <w:hideMark/>
+          </w:tcPr>
+          <w:p>
+            <w:pPr>
+              <w:spacing w:before="120" w:after="0" w:line="240" w:lineRule="auto"/>
+              <w:jc w:val="center"/>
               <w:rPr>
                 <w:rFonts w:ascii="Times New Roman" w:eastAsia="Times New Roman" w:hAnsi="Times New Roman" w:cs="Times New Roman"/>
                 <w:color w:val="000000"/>
                 <w:sz w:val="16"/>
                 <w:szCs w:val="16"/>
               </w:rPr>
-              <w:t> </w:t>
+            </w:pPr>
+            <w:r>
+              <w:t>Internal (Noah F)</w:t>
+            </w:r>
+          </w:p>
+        </w:tc>
+        <w:tc>
+          <w:tcPr>
+            <w:tcW w:w="1092" w:type="dxa"/>
+            <w:tcBorders>
+              <w:top w:val="single" w:sz="4" w:space="0" w:color="auto"/>
+              <w:left w:val="nil"/>
+              <w:bottom w:val="single" w:sz="4" w:space="0" w:color="auto"/>
+              <w:right w:val="single" w:sz="4" w:space="0" w:color="auto"/>
+            </w:tcBorders>
+            <w:shd w:val="clear" w:color="auto" w:fill="auto"/>
+            <w:vAlign w:val="center"/>
+            <w:hideMark/>
+          </w:tcPr>
+          <w:p>
+            <w:pPr>
+              <w:spacing w:before="120" w:after="0" w:line="240" w:lineRule="auto"/>
+              <w:jc w:val="center"/>
+              <w:rPr>
+                <w:rFonts w:ascii="Times New Roman" w:eastAsia="Times New Roman" w:hAnsi="Times New Roman" w:cs="Times New Roman"/>
+                <w:color w:val="000000"/>
+                <w:sz w:val="16"/>
+                <w:szCs w:val="16"/>
+              </w:rPr>
+            </w:pPr>
+            <w:r>
+              <w:t>Approved</w:t>
+            </w:r>
+          </w:p>
+        </w:tc>
+        <w:tc>
+          <w:tcPr>
+            <w:tcW w:w="1055" w:type="dxa"/>
+            <w:tcBorders>
+              <w:top w:val="single" w:sz="4" w:space="0" w:color="auto"/>
+              <w:left w:val="nil"/>
+              <w:bottom w:val="single" w:sz="4" w:space="0" w:color="auto"/>
+              <w:right w:val="single" w:sz="4" w:space="0" w:color="auto"/>
+            </w:tcBorders>
+            <w:shd w:val="clear" w:color="auto" w:fill="auto"/>
+            <w:vAlign w:val="center"/>
+            <w:hideMark/>
+          </w:tcPr>
+          <w:p>
+            <w:pPr>
+              <w:spacing w:before="120" w:after="0" w:line="240" w:lineRule="auto"/>
+              <w:jc w:val="center"/>
+              <w:rPr>
+                <w:rFonts w:ascii="Times New Roman" w:eastAsia="Times New Roman" w:hAnsi="Times New Roman" w:cs="Times New Roman"/>
+                <w:color w:val="000000"/>
+                <w:sz w:val="16"/>
+                <w:szCs w:val="16"/>
+              </w:rPr>
+            </w:pPr>
+            <w:r>
+              <w:t>6/30/2024</w:t>
             </w:r>
           </w:p>
         </w:tc>
@@ -2593,19 +3314,20 @@
           <w:tcPr>
             <w:tcW w:w="468" w:type="dxa"/>
             <w:tcBorders>
-              <w:top w:val="nil"/>
+              <w:top w:val="single" w:sz="4" w:space="0" w:color="auto"/>
               <w:left w:val="single" w:sz="4" w:space="0" w:color="auto"/>
               <w:bottom w:val="single" w:sz="4" w:space="0" w:color="auto"/>
               <w:right w:val="single" w:sz="4" w:space="0" w:color="auto"/>
             </w:tcBorders>
             <w:shd w:val="clear" w:color="auto" w:fill="auto"/>
             <w:noWrap/>
-            <w:vAlign w:val="bottom"/>
+            <w:vAlign w:val="center"/>
             <w:hideMark/>
           </w:tcPr>
           <w:p>
             <w:pPr>
               <w:spacing w:before="120" w:after="0" w:line="240" w:lineRule="auto"/>
+              <w:jc w:val="center"/>
               <w:rPr>
                 <w:rFonts w:ascii="Times New Roman" w:eastAsia="Times New Roman" w:hAnsi="Times New Roman" w:cs="Times New Roman"/>
                 <w:color w:val="000000"/>
@@ -2626,83 +3348,15 @@
         </w:tc>
         <w:tc>
           <w:tcPr>
-            <w:tcW w:w="3222" w:type="dxa"/>
+            <w:tcW w:w="2994" w:type="dxa"/>
             <w:tcBorders>
-              <w:top w:val="nil"/>
+              <w:top w:val="single" w:sz="4" w:space="0" w:color="auto"/>
               <w:left w:val="nil"/>
               <w:bottom w:val="single" w:sz="4" w:space="0" w:color="auto"/>
               <w:right w:val="single" w:sz="4" w:space="0" w:color="auto"/>
             </w:tcBorders>
             <w:shd w:val="clear" w:color="auto" w:fill="auto"/>
-            <w:vAlign w:val="bottom"/>
-            <w:hideMark/>
-          </w:tcPr>
-          <w:p>
-            <w:pPr>
-              <w:spacing w:before="120" w:after="0" w:line="240" w:lineRule="auto"/>
-              <w:rPr>
-                <w:rFonts w:ascii="Times New Roman" w:eastAsia="Times New Roman" w:hAnsi="Times New Roman" w:cs="Times New Roman"/>
-                <w:color w:val="000000"/>
-                <w:sz w:val="16"/>
-                <w:szCs w:val="16"/>
-              </w:rPr>
-            </w:pPr>
-            <w:r>
-              <w:rPr>
-                <w:rFonts w:ascii="Times New Roman" w:eastAsia="Times New Roman" w:hAnsi="Times New Roman" w:cs="Times New Roman"/>
-                <w:color w:val="000000"/>
-                <w:sz w:val="16"/>
-                <w:szCs w:val="16"/>
-              </w:rPr>
-              <w:t> </w:t>
-            </w:r>
-          </w:p>
-        </w:tc>
-        <w:tc>
-          <w:tcPr>
-            <w:tcW w:w="2700" w:type="dxa"/>
-            <w:tcBorders>
-              <w:top w:val="nil"/>
-              <w:left w:val="nil"/>
-              <w:bottom w:val="single" w:sz="4" w:space="0" w:color="auto"/>
-              <w:right w:val="single" w:sz="4" w:space="0" w:color="auto"/>
-            </w:tcBorders>
-            <w:shd w:val="clear" w:color="auto" w:fill="auto"/>
-            <w:vAlign w:val="bottom"/>
-            <w:hideMark/>
-          </w:tcPr>
-          <w:p>
-            <w:pPr>
-              <w:spacing w:before="120" w:after="0" w:line="240" w:lineRule="auto"/>
-              <w:rPr>
-                <w:rFonts w:ascii="Times New Roman" w:eastAsia="Times New Roman" w:hAnsi="Times New Roman" w:cs="Times New Roman"/>
-                <w:color w:val="000000"/>
-                <w:sz w:val="16"/>
-                <w:szCs w:val="16"/>
-              </w:rPr>
-            </w:pPr>
-            <w:r>
-              <w:rPr>
-                <w:rFonts w:ascii="Times New Roman" w:eastAsia="Times New Roman" w:hAnsi="Times New Roman" w:cs="Times New Roman"/>
-                <w:color w:val="000000"/>
-                <w:sz w:val="16"/>
-                <w:szCs w:val="16"/>
-              </w:rPr>
-              <w:t> </w:t>
-            </w:r>
-          </w:p>
-        </w:tc>
-        <w:tc>
-          <w:tcPr>
-            <w:tcW w:w="1620" w:type="dxa"/>
-            <w:tcBorders>
-              <w:top w:val="nil"/>
-              <w:left w:val="nil"/>
-              <w:bottom w:val="single" w:sz="4" w:space="0" w:color="auto"/>
-              <w:right w:val="single" w:sz="4" w:space="0" w:color="auto"/>
-            </w:tcBorders>
-            <w:shd w:val="clear" w:color="auto" w:fill="auto"/>
-            <w:vAlign w:val="bottom"/>
+            <w:vAlign w:val="center"/>
             <w:hideMark/>
           </w:tcPr>
           <w:p>
@@ -2717,61 +3371,21 @@
               </w:rPr>
             </w:pPr>
             <w:r>
-              <w:rPr>
-                <w:rFonts w:ascii="Times New Roman" w:eastAsia="Times New Roman" w:hAnsi="Times New Roman" w:cs="Times New Roman"/>
-                <w:color w:val="000000"/>
-                <w:sz w:val="16"/>
-                <w:szCs w:val="16"/>
-              </w:rPr>
-              <w:t> </w:t>
+              <w:t>System Design Document</w:t>
             </w:r>
           </w:p>
         </w:tc>
         <w:tc>
           <w:tcPr>
-            <w:tcW w:w="810" w:type="dxa"/>
+            <w:tcW w:w="2203" w:type="dxa"/>
             <w:tcBorders>
-              <w:top w:val="nil"/>
+              <w:top w:val="single" w:sz="4" w:space="0" w:color="auto"/>
               <w:left w:val="nil"/>
               <w:bottom w:val="single" w:sz="4" w:space="0" w:color="auto"/>
               <w:right w:val="single" w:sz="4" w:space="0" w:color="auto"/>
             </w:tcBorders>
             <w:shd w:val="clear" w:color="auto" w:fill="auto"/>
-            <w:vAlign w:val="bottom"/>
-            <w:hideMark/>
-          </w:tcPr>
-          <w:p>
-            <w:pPr>
-              <w:spacing w:before="120" w:after="0" w:line="240" w:lineRule="auto"/>
-              <w:rPr>
-                <w:rFonts w:ascii="Times New Roman" w:eastAsia="Times New Roman" w:hAnsi="Times New Roman" w:cs="Times New Roman"/>
-                <w:color w:val="000000"/>
-                <w:sz w:val="16"/>
-                <w:szCs w:val="16"/>
-              </w:rPr>
-            </w:pPr>
-            <w:r>
-              <w:rPr>
-                <w:rFonts w:ascii="Times New Roman" w:eastAsia="Times New Roman" w:hAnsi="Times New Roman" w:cs="Times New Roman"/>
-                <w:color w:val="000000"/>
-                <w:sz w:val="16"/>
-                <w:szCs w:val="16"/>
-              </w:rPr>
-              <w:t> </w:t>
-            </w:r>
-          </w:p>
-        </w:tc>
-        <w:tc>
-          <w:tcPr>
-            <w:tcW w:w="810" w:type="dxa"/>
-            <w:tcBorders>
-              <w:top w:val="nil"/>
-              <w:left w:val="nil"/>
-              <w:bottom w:val="single" w:sz="4" w:space="0" w:color="auto"/>
-              <w:right w:val="single" w:sz="4" w:space="0" w:color="auto"/>
-            </w:tcBorders>
-            <w:shd w:val="clear" w:color="auto" w:fill="auto"/>
-            <w:vAlign w:val="bottom"/>
+            <w:vAlign w:val="center"/>
             <w:hideMark/>
           </w:tcPr>
           <w:p>
@@ -2786,13 +3400,280 @@
               </w:rPr>
             </w:pPr>
             <w:r>
+              <w:t>Reviewed by Lead Developer</w:t>
+            </w:r>
+          </w:p>
+        </w:tc>
+        <w:tc>
+          <w:tcPr>
+            <w:tcW w:w="1819" w:type="dxa"/>
+            <w:tcBorders>
+              <w:top w:val="single" w:sz="4" w:space="0" w:color="auto"/>
+              <w:left w:val="nil"/>
+              <w:bottom w:val="single" w:sz="4" w:space="0" w:color="auto"/>
+              <w:right w:val="single" w:sz="4" w:space="0" w:color="auto"/>
+            </w:tcBorders>
+            <w:shd w:val="clear" w:color="auto" w:fill="auto"/>
+            <w:vAlign w:val="center"/>
+            <w:hideMark/>
+          </w:tcPr>
+          <w:p>
+            <w:pPr>
+              <w:spacing w:before="120" w:after="0" w:line="240" w:lineRule="auto"/>
+              <w:jc w:val="center"/>
               <w:rPr>
                 <w:rFonts w:ascii="Times New Roman" w:eastAsia="Times New Roman" w:hAnsi="Times New Roman" w:cs="Times New Roman"/>
                 <w:color w:val="000000"/>
                 <w:sz w:val="16"/>
                 <w:szCs w:val="16"/>
               </w:rPr>
-              <w:t> </w:t>
+            </w:pPr>
+            <w:r>
+              <w:t>Internal (Noah F)</w:t>
+            </w:r>
+          </w:p>
+        </w:tc>
+        <w:tc>
+          <w:tcPr>
+            <w:tcW w:w="1092" w:type="dxa"/>
+            <w:tcBorders>
+              <w:top w:val="single" w:sz="4" w:space="0" w:color="auto"/>
+              <w:left w:val="nil"/>
+              <w:bottom w:val="single" w:sz="4" w:space="0" w:color="auto"/>
+              <w:right w:val="single" w:sz="4" w:space="0" w:color="auto"/>
+            </w:tcBorders>
+            <w:shd w:val="clear" w:color="auto" w:fill="auto"/>
+            <w:vAlign w:val="center"/>
+            <w:hideMark/>
+          </w:tcPr>
+          <w:p>
+            <w:pPr>
+              <w:spacing w:before="120" w:after="0" w:line="240" w:lineRule="auto"/>
+              <w:jc w:val="center"/>
+              <w:rPr>
+                <w:rFonts w:ascii="Times New Roman" w:eastAsia="Times New Roman" w:hAnsi="Times New Roman" w:cs="Times New Roman"/>
+                <w:color w:val="000000"/>
+                <w:sz w:val="16"/>
+                <w:szCs w:val="16"/>
+              </w:rPr>
+            </w:pPr>
+            <w:r>
+              <w:t>Approved</w:t>
+            </w:r>
+          </w:p>
+        </w:tc>
+        <w:tc>
+          <w:tcPr>
+            <w:tcW w:w="1055" w:type="dxa"/>
+            <w:tcBorders>
+              <w:top w:val="single" w:sz="4" w:space="0" w:color="auto"/>
+              <w:left w:val="nil"/>
+              <w:bottom w:val="single" w:sz="4" w:space="0" w:color="auto"/>
+              <w:right w:val="single" w:sz="4" w:space="0" w:color="auto"/>
+            </w:tcBorders>
+            <w:shd w:val="clear" w:color="auto" w:fill="auto"/>
+            <w:vAlign w:val="center"/>
+            <w:hideMark/>
+          </w:tcPr>
+          <w:p>
+            <w:pPr>
+              <w:spacing w:before="120" w:after="0" w:line="240" w:lineRule="auto"/>
+              <w:jc w:val="center"/>
+              <w:rPr>
+                <w:rFonts w:ascii="Times New Roman" w:eastAsia="Times New Roman" w:hAnsi="Times New Roman" w:cs="Times New Roman"/>
+                <w:color w:val="000000"/>
+                <w:sz w:val="16"/>
+                <w:szCs w:val="16"/>
+              </w:rPr>
+            </w:pPr>
+            <w:r>
+              <w:t>6/30/2024</w:t>
+            </w:r>
+          </w:p>
+        </w:tc>
+      </w:tr>
+      <w:tr>
+        <w:trPr>
+          <w:trHeight w:val="572"/>
+        </w:trPr>
+        <w:tc>
+          <w:tcPr>
+            <w:tcW w:w="468" w:type="dxa"/>
+            <w:tcBorders>
+              <w:top w:val="single" w:sz="4" w:space="0" w:color="auto"/>
+              <w:left w:val="single" w:sz="4" w:space="0" w:color="auto"/>
+              <w:bottom w:val="single" w:sz="4" w:space="0" w:color="auto"/>
+              <w:right w:val="single" w:sz="4" w:space="0" w:color="auto"/>
+            </w:tcBorders>
+            <w:shd w:val="clear" w:color="auto" w:fill="auto"/>
+            <w:noWrap/>
+            <w:vAlign w:val="center"/>
+            <w:hideMark/>
+          </w:tcPr>
+          <w:p>
+            <w:pPr>
+              <w:spacing w:before="120" w:after="0" w:line="240" w:lineRule="auto"/>
+              <w:jc w:val="center"/>
+              <w:rPr>
+                <w:rFonts w:ascii="Times New Roman" w:eastAsia="Times New Roman" w:hAnsi="Times New Roman" w:cs="Times New Roman"/>
+                <w:color w:val="000000"/>
+                <w:sz w:val="16"/>
+                <w:szCs w:val="16"/>
+              </w:rPr>
+            </w:pPr>
+            <w:r>
+              <w:rPr>
+                <w:rFonts w:ascii="Times New Roman" w:eastAsia="Times New Roman" w:hAnsi="Times New Roman" w:cs="Times New Roman"/>
+                <w:color w:val="000000"/>
+                <w:sz w:val="16"/>
+                <w:szCs w:val="16"/>
+              </w:rPr>
+              <w:t>3</w:t>
+            </w:r>
+          </w:p>
+        </w:tc>
+        <w:tc>
+          <w:tcPr>
+            <w:tcW w:w="2994" w:type="dxa"/>
+            <w:tcBorders>
+              <w:top w:val="single" w:sz="4" w:space="0" w:color="auto"/>
+              <w:left w:val="nil"/>
+              <w:bottom w:val="single" w:sz="4" w:space="0" w:color="auto"/>
+              <w:right w:val="single" w:sz="4" w:space="0" w:color="auto"/>
+            </w:tcBorders>
+            <w:shd w:val="clear" w:color="auto" w:fill="auto"/>
+            <w:vAlign w:val="center"/>
+            <w:hideMark/>
+          </w:tcPr>
+          <w:p>
+            <w:pPr>
+              <w:spacing w:before="120" w:after="0" w:line="240" w:lineRule="auto"/>
+              <w:jc w:val="center"/>
+              <w:rPr>
+                <w:rFonts w:ascii="Times New Roman" w:eastAsia="Times New Roman" w:hAnsi="Times New Roman" w:cs="Times New Roman"/>
+                <w:color w:val="000000"/>
+                <w:sz w:val="16"/>
+                <w:szCs w:val="16"/>
+              </w:rPr>
+            </w:pPr>
+            <w:r>
+              <w:t>Database Schema</w:t>
+            </w:r>
+          </w:p>
+        </w:tc>
+        <w:tc>
+          <w:tcPr>
+            <w:tcW w:w="2203" w:type="dxa"/>
+            <w:tcBorders>
+              <w:top w:val="single" w:sz="4" w:space="0" w:color="auto"/>
+              <w:left w:val="nil"/>
+              <w:bottom w:val="single" w:sz="4" w:space="0" w:color="auto"/>
+              <w:right w:val="single" w:sz="4" w:space="0" w:color="auto"/>
+            </w:tcBorders>
+            <w:shd w:val="clear" w:color="auto" w:fill="auto"/>
+            <w:vAlign w:val="center"/>
+            <w:hideMark/>
+          </w:tcPr>
+          <w:p>
+            <w:pPr>
+              <w:spacing w:before="120" w:after="0" w:line="240" w:lineRule="auto"/>
+              <w:jc w:val="center"/>
+              <w:rPr>
+                <w:rFonts w:ascii="Times New Roman" w:eastAsia="Times New Roman" w:hAnsi="Times New Roman" w:cs="Times New Roman"/>
+                <w:color w:val="000000"/>
+                <w:sz w:val="16"/>
+                <w:szCs w:val="16"/>
+              </w:rPr>
+            </w:pPr>
+            <w:r>
+              <w:t>Schema finalized</w:t>
+            </w:r>
+          </w:p>
+        </w:tc>
+        <w:tc>
+          <w:tcPr>
+            <w:tcW w:w="1819" w:type="dxa"/>
+            <w:tcBorders>
+              <w:top w:val="single" w:sz="4" w:space="0" w:color="auto"/>
+              <w:left w:val="nil"/>
+              <w:bottom w:val="single" w:sz="4" w:space="0" w:color="auto"/>
+              <w:right w:val="single" w:sz="4" w:space="0" w:color="auto"/>
+            </w:tcBorders>
+            <w:shd w:val="clear" w:color="auto" w:fill="auto"/>
+            <w:vAlign w:val="center"/>
+            <w:hideMark/>
+          </w:tcPr>
+          <w:p>
+            <w:pPr>
+              <w:spacing w:before="120" w:after="0" w:line="240" w:lineRule="auto"/>
+              <w:jc w:val="center"/>
+              <w:rPr>
+                <w:rFonts w:ascii="Times New Roman" w:eastAsia="Times New Roman" w:hAnsi="Times New Roman" w:cs="Times New Roman"/>
+                <w:color w:val="000000"/>
+                <w:sz w:val="16"/>
+                <w:szCs w:val="16"/>
+              </w:rPr>
+            </w:pPr>
+            <w:r>
+              <w:t>Internal (Noah F)</w:t>
+            </w:r>
+          </w:p>
+        </w:tc>
+        <w:tc>
+          <w:tcPr>
+            <w:tcW w:w="1092" w:type="dxa"/>
+            <w:tcBorders>
+              <w:top w:val="single" w:sz="4" w:space="0" w:color="auto"/>
+              <w:left w:val="nil"/>
+              <w:bottom w:val="single" w:sz="4" w:space="0" w:color="auto"/>
+              <w:right w:val="single" w:sz="4" w:space="0" w:color="auto"/>
+            </w:tcBorders>
+            <w:shd w:val="clear" w:color="auto" w:fill="auto"/>
+            <w:vAlign w:val="center"/>
+            <w:hideMark/>
+          </w:tcPr>
+          <w:p>
+            <w:pPr>
+              <w:spacing w:before="120" w:after="0" w:line="240" w:lineRule="auto"/>
+              <w:jc w:val="center"/>
+              <w:rPr>
+                <w:rFonts w:ascii="Times New Roman" w:eastAsia="Times New Roman" w:hAnsi="Times New Roman" w:cs="Times New Roman"/>
+                <w:color w:val="000000"/>
+                <w:sz w:val="16"/>
+                <w:szCs w:val="16"/>
+              </w:rPr>
+            </w:pPr>
+            <w:r>
+              <w:t>Approved</w:t>
+            </w:r>
+          </w:p>
+        </w:tc>
+        <w:tc>
+          <w:tcPr>
+            <w:tcW w:w="1055" w:type="dxa"/>
+            <w:tcBorders>
+              <w:top w:val="single" w:sz="4" w:space="0" w:color="auto"/>
+              <w:left w:val="nil"/>
+              <w:bottom w:val="single" w:sz="4" w:space="0" w:color="auto"/>
+              <w:right w:val="single" w:sz="4" w:space="0" w:color="auto"/>
+            </w:tcBorders>
+            <w:shd w:val="clear" w:color="auto" w:fill="auto"/>
+            <w:vAlign w:val="center"/>
+            <w:hideMark/>
+          </w:tcPr>
+          <w:p>
+            <w:pPr>
+              <w:spacing w:before="120" w:after="0" w:line="240" w:lineRule="auto"/>
+              <w:jc w:val="center"/>
+              <w:rPr>
+                <w:rFonts w:ascii="Times New Roman" w:eastAsia="Times New Roman" w:hAnsi="Times New Roman" w:cs="Times New Roman"/>
+                <w:color w:val="000000"/>
+                <w:sz w:val="16"/>
+                <w:szCs w:val="16"/>
+              </w:rPr>
+            </w:pPr>
+            <w:r>
+              <w:t>6/30/2024</w:t>
             </w:r>
           </w:p>
         </w:tc>
@@ -2805,116 +3686,14 @@
           <w:tcPr>
             <w:tcW w:w="468" w:type="dxa"/>
             <w:tcBorders>
-              <w:top w:val="nil"/>
+              <w:top w:val="single" w:sz="4" w:space="0" w:color="auto"/>
               <w:left w:val="single" w:sz="4" w:space="0" w:color="auto"/>
               <w:bottom w:val="single" w:sz="4" w:space="0" w:color="auto"/>
               <w:right w:val="single" w:sz="4" w:space="0" w:color="auto"/>
             </w:tcBorders>
             <w:shd w:val="clear" w:color="auto" w:fill="auto"/>
             <w:noWrap/>
-            <w:vAlign w:val="bottom"/>
-            <w:hideMark/>
-          </w:tcPr>
-          <w:p>
-            <w:pPr>
-              <w:spacing w:before="120" w:after="0" w:line="240" w:lineRule="auto"/>
-              <w:rPr>
-                <w:rFonts w:ascii="Times New Roman" w:eastAsia="Times New Roman" w:hAnsi="Times New Roman" w:cs="Times New Roman"/>
-                <w:color w:val="000000"/>
-                <w:sz w:val="16"/>
-                <w:szCs w:val="16"/>
-              </w:rPr>
-            </w:pPr>
-            <w:r>
-              <w:rPr>
-                <w:rFonts w:ascii="Times New Roman" w:eastAsia="Times New Roman" w:hAnsi="Times New Roman" w:cs="Times New Roman"/>
-                <w:color w:val="000000"/>
-                <w:sz w:val="16"/>
-                <w:szCs w:val="16"/>
-              </w:rPr>
-              <w:t>3</w:t>
-            </w:r>
-          </w:p>
-        </w:tc>
-        <w:tc>
-          <w:tcPr>
-            <w:tcW w:w="3222" w:type="dxa"/>
-            <w:tcBorders>
-              <w:top w:val="nil"/>
-              <w:left w:val="nil"/>
-              <w:bottom w:val="single" w:sz="4" w:space="0" w:color="auto"/>
-              <w:right w:val="single" w:sz="4" w:space="0" w:color="auto"/>
-            </w:tcBorders>
-            <w:shd w:val="clear" w:color="auto" w:fill="auto"/>
-            <w:vAlign w:val="bottom"/>
-            <w:hideMark/>
-          </w:tcPr>
-          <w:p>
-            <w:pPr>
-              <w:spacing w:before="120" w:after="0" w:line="240" w:lineRule="auto"/>
-              <w:rPr>
-                <w:rFonts w:ascii="Times New Roman" w:eastAsia="Times New Roman" w:hAnsi="Times New Roman" w:cs="Times New Roman"/>
-                <w:color w:val="000000"/>
-                <w:sz w:val="16"/>
-                <w:szCs w:val="16"/>
-              </w:rPr>
-            </w:pPr>
-            <w:r>
-              <w:rPr>
-                <w:rFonts w:ascii="Times New Roman" w:eastAsia="Times New Roman" w:hAnsi="Times New Roman" w:cs="Times New Roman"/>
-                <w:color w:val="000000"/>
-                <w:sz w:val="16"/>
-                <w:szCs w:val="16"/>
-              </w:rPr>
-              <w:t> </w:t>
-            </w:r>
-          </w:p>
-        </w:tc>
-        <w:tc>
-          <w:tcPr>
-            <w:tcW w:w="2700" w:type="dxa"/>
-            <w:tcBorders>
-              <w:top w:val="nil"/>
-              <w:left w:val="nil"/>
-              <w:bottom w:val="single" w:sz="4" w:space="0" w:color="auto"/>
-              <w:right w:val="single" w:sz="4" w:space="0" w:color="auto"/>
-            </w:tcBorders>
-            <w:shd w:val="clear" w:color="auto" w:fill="auto"/>
-            <w:vAlign w:val="bottom"/>
-            <w:hideMark/>
-          </w:tcPr>
-          <w:p>
-            <w:pPr>
-              <w:spacing w:before="120" w:after="0" w:line="240" w:lineRule="auto"/>
-              <w:rPr>
-                <w:rFonts w:ascii="Times New Roman" w:eastAsia="Times New Roman" w:hAnsi="Times New Roman" w:cs="Times New Roman"/>
-                <w:color w:val="000000"/>
-                <w:sz w:val="16"/>
-                <w:szCs w:val="16"/>
-              </w:rPr>
-            </w:pPr>
-            <w:r>
-              <w:rPr>
-                <w:rFonts w:ascii="Times New Roman" w:eastAsia="Times New Roman" w:hAnsi="Times New Roman" w:cs="Times New Roman"/>
-                <w:color w:val="000000"/>
-                <w:sz w:val="16"/>
-                <w:szCs w:val="16"/>
-              </w:rPr>
-              <w:t> </w:t>
-            </w:r>
-          </w:p>
-        </w:tc>
-        <w:tc>
-          <w:tcPr>
-            <w:tcW w:w="1620" w:type="dxa"/>
-            <w:tcBorders>
-              <w:top w:val="nil"/>
-              <w:left w:val="nil"/>
-              <w:bottom w:val="single" w:sz="4" w:space="0" w:color="auto"/>
-              <w:right w:val="single" w:sz="4" w:space="0" w:color="auto"/>
-            </w:tcBorders>
-            <w:shd w:val="clear" w:color="auto" w:fill="auto"/>
-            <w:vAlign w:val="bottom"/>
+            <w:vAlign w:val="center"/>
             <w:hideMark/>
           </w:tcPr>
           <w:p>
@@ -2935,55 +3714,21 @@
                 <w:sz w:val="16"/>
                 <w:szCs w:val="16"/>
               </w:rPr>
-              <w:t> </w:t>
+              <w:t>4</w:t>
             </w:r>
           </w:p>
         </w:tc>
         <w:tc>
           <w:tcPr>
-            <w:tcW w:w="810" w:type="dxa"/>
+            <w:tcW w:w="2994" w:type="dxa"/>
             <w:tcBorders>
-              <w:top w:val="nil"/>
+              <w:top w:val="single" w:sz="4" w:space="0" w:color="auto"/>
               <w:left w:val="nil"/>
               <w:bottom w:val="single" w:sz="4" w:space="0" w:color="auto"/>
               <w:right w:val="single" w:sz="4" w:space="0" w:color="auto"/>
             </w:tcBorders>
             <w:shd w:val="clear" w:color="auto" w:fill="auto"/>
-            <w:vAlign w:val="bottom"/>
-            <w:hideMark/>
-          </w:tcPr>
-          <w:p>
-            <w:pPr>
-              <w:spacing w:before="120" w:after="0" w:line="240" w:lineRule="auto"/>
-              <w:rPr>
-                <w:rFonts w:ascii="Times New Roman" w:eastAsia="Times New Roman" w:hAnsi="Times New Roman" w:cs="Times New Roman"/>
-                <w:color w:val="000000"/>
-                <w:sz w:val="16"/>
-                <w:szCs w:val="16"/>
-              </w:rPr>
-            </w:pPr>
-            <w:r>
-              <w:rPr>
-                <w:rFonts w:ascii="Times New Roman" w:eastAsia="Times New Roman" w:hAnsi="Times New Roman" w:cs="Times New Roman"/>
-                <w:color w:val="000000"/>
-                <w:sz w:val="16"/>
-                <w:szCs w:val="16"/>
-              </w:rPr>
-              <w:t> </w:t>
-            </w:r>
-          </w:p>
-        </w:tc>
-        <w:tc>
-          <w:tcPr>
-            <w:tcW w:w="810" w:type="dxa"/>
-            <w:tcBorders>
-              <w:top w:val="nil"/>
-              <w:left w:val="nil"/>
-              <w:bottom w:val="single" w:sz="4" w:space="0" w:color="auto"/>
-              <w:right w:val="single" w:sz="4" w:space="0" w:color="auto"/>
-            </w:tcBorders>
-            <w:shd w:val="clear" w:color="auto" w:fill="auto"/>
-            <w:vAlign w:val="bottom"/>
+            <w:vAlign w:val="center"/>
             <w:hideMark/>
           </w:tcPr>
           <w:p>
@@ -2998,13 +3743,123 @@
               </w:rPr>
             </w:pPr>
             <w:r>
+              <w:t>Wireframes</w:t>
+            </w:r>
+          </w:p>
+        </w:tc>
+        <w:tc>
+          <w:tcPr>
+            <w:tcW w:w="2203" w:type="dxa"/>
+            <w:tcBorders>
+              <w:top w:val="single" w:sz="4" w:space="0" w:color="auto"/>
+              <w:left w:val="nil"/>
+              <w:bottom w:val="single" w:sz="4" w:space="0" w:color="auto"/>
+              <w:right w:val="single" w:sz="4" w:space="0" w:color="auto"/>
+            </w:tcBorders>
+            <w:shd w:val="clear" w:color="auto" w:fill="auto"/>
+            <w:vAlign w:val="center"/>
+            <w:hideMark/>
+          </w:tcPr>
+          <w:p>
+            <w:pPr>
+              <w:spacing w:before="120" w:after="0" w:line="240" w:lineRule="auto"/>
+              <w:jc w:val="center"/>
               <w:rPr>
                 <w:rFonts w:ascii="Times New Roman" w:eastAsia="Times New Roman" w:hAnsi="Times New Roman" w:cs="Times New Roman"/>
                 <w:color w:val="000000"/>
                 <w:sz w:val="16"/>
                 <w:szCs w:val="16"/>
               </w:rPr>
-              <w:t> </w:t>
+            </w:pPr>
+            <w:r>
+              <w:t>Reviewed and accepted</w:t>
+            </w:r>
+          </w:p>
+        </w:tc>
+        <w:tc>
+          <w:tcPr>
+            <w:tcW w:w="1819" w:type="dxa"/>
+            <w:tcBorders>
+              <w:top w:val="single" w:sz="4" w:space="0" w:color="auto"/>
+              <w:left w:val="nil"/>
+              <w:bottom w:val="single" w:sz="4" w:space="0" w:color="auto"/>
+              <w:right w:val="single" w:sz="4" w:space="0" w:color="auto"/>
+            </w:tcBorders>
+            <w:shd w:val="clear" w:color="auto" w:fill="auto"/>
+            <w:vAlign w:val="center"/>
+            <w:hideMark/>
+          </w:tcPr>
+          <w:p>
+            <w:pPr>
+              <w:spacing w:before="120" w:after="0" w:line="240" w:lineRule="auto"/>
+              <w:jc w:val="center"/>
+              <w:rPr>
+                <w:rFonts w:ascii="Times New Roman" w:eastAsia="Times New Roman" w:hAnsi="Times New Roman" w:cs="Times New Roman"/>
+                <w:color w:val="000000"/>
+                <w:sz w:val="16"/>
+                <w:szCs w:val="16"/>
+              </w:rPr>
+            </w:pPr>
+            <w:r>
+              <w:t>Internal (Noah F)</w:t>
+            </w:r>
+          </w:p>
+        </w:tc>
+        <w:tc>
+          <w:tcPr>
+            <w:tcW w:w="1092" w:type="dxa"/>
+            <w:tcBorders>
+              <w:top w:val="single" w:sz="4" w:space="0" w:color="auto"/>
+              <w:left w:val="nil"/>
+              <w:bottom w:val="single" w:sz="4" w:space="0" w:color="auto"/>
+              <w:right w:val="single" w:sz="4" w:space="0" w:color="auto"/>
+            </w:tcBorders>
+            <w:shd w:val="clear" w:color="auto" w:fill="auto"/>
+            <w:vAlign w:val="center"/>
+            <w:hideMark/>
+          </w:tcPr>
+          <w:p>
+            <w:pPr>
+              <w:spacing w:before="120" w:after="0" w:line="240" w:lineRule="auto"/>
+              <w:jc w:val="center"/>
+              <w:rPr>
+                <w:rFonts w:ascii="Times New Roman" w:eastAsia="Times New Roman" w:hAnsi="Times New Roman" w:cs="Times New Roman"/>
+                <w:color w:val="000000"/>
+                <w:sz w:val="16"/>
+                <w:szCs w:val="16"/>
+              </w:rPr>
+            </w:pPr>
+            <w:r>
+              <w:t>Approved</w:t>
+            </w:r>
+          </w:p>
+        </w:tc>
+        <w:tc>
+          <w:tcPr>
+            <w:tcW w:w="1055" w:type="dxa"/>
+            <w:tcBorders>
+              <w:top w:val="single" w:sz="4" w:space="0" w:color="auto"/>
+              <w:left w:val="nil"/>
+              <w:bottom w:val="single" w:sz="4" w:space="0" w:color="auto"/>
+              <w:right w:val="single" w:sz="4" w:space="0" w:color="auto"/>
+            </w:tcBorders>
+            <w:shd w:val="clear" w:color="auto" w:fill="auto"/>
+            <w:vAlign w:val="center"/>
+            <w:hideMark/>
+          </w:tcPr>
+          <w:p>
+            <w:pPr>
+              <w:spacing w:before="120" w:after="0" w:line="240" w:lineRule="auto"/>
+              <w:jc w:val="center"/>
+              <w:rPr>
+                <w:rFonts w:ascii="Times New Roman" w:eastAsia="Times New Roman" w:hAnsi="Times New Roman" w:cs="Times New Roman"/>
+                <w:color w:val="000000"/>
+                <w:sz w:val="16"/>
+                <w:szCs w:val="16"/>
+              </w:rPr>
+            </w:pPr>
+            <w:r>
+              <w:t>7/4/2024</w:t>
             </w:r>
           </w:p>
         </w:tc>
@@ -3017,116 +3872,14 @@
           <w:tcPr>
             <w:tcW w:w="468" w:type="dxa"/>
             <w:tcBorders>
-              <w:top w:val="nil"/>
+              <w:top w:val="single" w:sz="4" w:space="0" w:color="auto"/>
               <w:left w:val="single" w:sz="4" w:space="0" w:color="auto"/>
               <w:bottom w:val="single" w:sz="4" w:space="0" w:color="auto"/>
               <w:right w:val="single" w:sz="4" w:space="0" w:color="auto"/>
             </w:tcBorders>
             <w:shd w:val="clear" w:color="auto" w:fill="auto"/>
             <w:noWrap/>
-            <w:vAlign w:val="bottom"/>
-            <w:hideMark/>
-          </w:tcPr>
-          <w:p>
-            <w:pPr>
-              <w:spacing w:before="120" w:after="0" w:line="240" w:lineRule="auto"/>
-              <w:rPr>
-                <w:rFonts w:ascii="Times New Roman" w:eastAsia="Times New Roman" w:hAnsi="Times New Roman" w:cs="Times New Roman"/>
-                <w:color w:val="000000"/>
-                <w:sz w:val="16"/>
-                <w:szCs w:val="16"/>
-              </w:rPr>
-            </w:pPr>
-            <w:r>
-              <w:rPr>
-                <w:rFonts w:ascii="Times New Roman" w:eastAsia="Times New Roman" w:hAnsi="Times New Roman" w:cs="Times New Roman"/>
-                <w:color w:val="000000"/>
-                <w:sz w:val="16"/>
-                <w:szCs w:val="16"/>
-              </w:rPr>
-              <w:t>4</w:t>
-            </w:r>
-          </w:p>
-        </w:tc>
-        <w:tc>
-          <w:tcPr>
-            <w:tcW w:w="3222" w:type="dxa"/>
-            <w:tcBorders>
-              <w:top w:val="nil"/>
-              <w:left w:val="nil"/>
-              <w:bottom w:val="single" w:sz="4" w:space="0" w:color="auto"/>
-              <w:right w:val="single" w:sz="4" w:space="0" w:color="auto"/>
-            </w:tcBorders>
-            <w:shd w:val="clear" w:color="auto" w:fill="auto"/>
-            <w:vAlign w:val="bottom"/>
-            <w:hideMark/>
-          </w:tcPr>
-          <w:p>
-            <w:pPr>
-              <w:spacing w:before="120" w:after="0" w:line="240" w:lineRule="auto"/>
-              <w:rPr>
-                <w:rFonts w:ascii="Times New Roman" w:eastAsia="Times New Roman" w:hAnsi="Times New Roman" w:cs="Times New Roman"/>
-                <w:color w:val="000000"/>
-                <w:sz w:val="16"/>
-                <w:szCs w:val="16"/>
-              </w:rPr>
-            </w:pPr>
-            <w:r>
-              <w:rPr>
-                <w:rFonts w:ascii="Times New Roman" w:eastAsia="Times New Roman" w:hAnsi="Times New Roman" w:cs="Times New Roman"/>
-                <w:color w:val="000000"/>
-                <w:sz w:val="16"/>
-                <w:szCs w:val="16"/>
-              </w:rPr>
-              <w:t> </w:t>
-            </w:r>
-          </w:p>
-        </w:tc>
-        <w:tc>
-          <w:tcPr>
-            <w:tcW w:w="2700" w:type="dxa"/>
-            <w:tcBorders>
-              <w:top w:val="nil"/>
-              <w:left w:val="nil"/>
-              <w:bottom w:val="single" w:sz="4" w:space="0" w:color="auto"/>
-              <w:right w:val="single" w:sz="4" w:space="0" w:color="auto"/>
-            </w:tcBorders>
-            <w:shd w:val="clear" w:color="auto" w:fill="auto"/>
-            <w:vAlign w:val="bottom"/>
-            <w:hideMark/>
-          </w:tcPr>
-          <w:p>
-            <w:pPr>
-              <w:spacing w:before="120" w:after="0" w:line="240" w:lineRule="auto"/>
-              <w:rPr>
-                <w:rFonts w:ascii="Times New Roman" w:eastAsia="Times New Roman" w:hAnsi="Times New Roman" w:cs="Times New Roman"/>
-                <w:color w:val="000000"/>
-                <w:sz w:val="16"/>
-                <w:szCs w:val="16"/>
-              </w:rPr>
-            </w:pPr>
-            <w:r>
-              <w:rPr>
-                <w:rFonts w:ascii="Times New Roman" w:eastAsia="Times New Roman" w:hAnsi="Times New Roman" w:cs="Times New Roman"/>
-                <w:color w:val="000000"/>
-                <w:sz w:val="16"/>
-                <w:szCs w:val="16"/>
-              </w:rPr>
-              <w:t> </w:t>
-            </w:r>
-          </w:p>
-        </w:tc>
-        <w:tc>
-          <w:tcPr>
-            <w:tcW w:w="1620" w:type="dxa"/>
-            <w:tcBorders>
-              <w:top w:val="nil"/>
-              <w:left w:val="nil"/>
-              <w:bottom w:val="single" w:sz="4" w:space="0" w:color="auto"/>
-              <w:right w:val="single" w:sz="4" w:space="0" w:color="auto"/>
-            </w:tcBorders>
-            <w:shd w:val="clear" w:color="auto" w:fill="auto"/>
-            <w:vAlign w:val="bottom"/>
+            <w:vAlign w:val="center"/>
             <w:hideMark/>
           </w:tcPr>
           <w:p>
@@ -3147,55 +3900,21 @@
                 <w:sz w:val="16"/>
                 <w:szCs w:val="16"/>
               </w:rPr>
-              <w:t> </w:t>
+              <w:t>5</w:t>
             </w:r>
           </w:p>
         </w:tc>
         <w:tc>
           <w:tcPr>
-            <w:tcW w:w="810" w:type="dxa"/>
+            <w:tcW w:w="2994" w:type="dxa"/>
             <w:tcBorders>
-              <w:top w:val="nil"/>
+              <w:top w:val="single" w:sz="4" w:space="0" w:color="auto"/>
               <w:left w:val="nil"/>
               <w:bottom w:val="single" w:sz="4" w:space="0" w:color="auto"/>
               <w:right w:val="single" w:sz="4" w:space="0" w:color="auto"/>
             </w:tcBorders>
             <w:shd w:val="clear" w:color="auto" w:fill="auto"/>
-            <w:vAlign w:val="bottom"/>
-            <w:hideMark/>
-          </w:tcPr>
-          <w:p>
-            <w:pPr>
-              <w:spacing w:before="120" w:after="0" w:line="240" w:lineRule="auto"/>
-              <w:rPr>
-                <w:rFonts w:ascii="Times New Roman" w:eastAsia="Times New Roman" w:hAnsi="Times New Roman" w:cs="Times New Roman"/>
-                <w:color w:val="000000"/>
-                <w:sz w:val="16"/>
-                <w:szCs w:val="16"/>
-              </w:rPr>
-            </w:pPr>
-            <w:r>
-              <w:rPr>
-                <w:rFonts w:ascii="Times New Roman" w:eastAsia="Times New Roman" w:hAnsi="Times New Roman" w:cs="Times New Roman"/>
-                <w:color w:val="000000"/>
-                <w:sz w:val="16"/>
-                <w:szCs w:val="16"/>
-              </w:rPr>
-              <w:t> </w:t>
-            </w:r>
-          </w:p>
-        </w:tc>
-        <w:tc>
-          <w:tcPr>
-            <w:tcW w:w="810" w:type="dxa"/>
-            <w:tcBorders>
-              <w:top w:val="nil"/>
-              <w:left w:val="nil"/>
-              <w:bottom w:val="single" w:sz="4" w:space="0" w:color="auto"/>
-              <w:right w:val="single" w:sz="4" w:space="0" w:color="auto"/>
-            </w:tcBorders>
-            <w:shd w:val="clear" w:color="auto" w:fill="auto"/>
-            <w:vAlign w:val="bottom"/>
+            <w:vAlign w:val="center"/>
             <w:hideMark/>
           </w:tcPr>
           <w:p>
@@ -3210,38 +3929,148 @@
               </w:rPr>
             </w:pPr>
             <w:r>
+              <w:t>Security Plan</w:t>
+            </w:r>
+          </w:p>
+        </w:tc>
+        <w:tc>
+          <w:tcPr>
+            <w:tcW w:w="2203" w:type="dxa"/>
+            <w:tcBorders>
+              <w:top w:val="single" w:sz="4" w:space="0" w:color="auto"/>
+              <w:left w:val="nil"/>
+              <w:bottom w:val="single" w:sz="4" w:space="0" w:color="auto"/>
+              <w:right w:val="single" w:sz="4" w:space="0" w:color="auto"/>
+            </w:tcBorders>
+            <w:shd w:val="clear" w:color="auto" w:fill="auto"/>
+            <w:vAlign w:val="center"/>
+            <w:hideMark/>
+          </w:tcPr>
+          <w:p>
+            <w:pPr>
+              <w:spacing w:before="120" w:after="0" w:line="240" w:lineRule="auto"/>
+              <w:jc w:val="center"/>
               <w:rPr>
                 <w:rFonts w:ascii="Times New Roman" w:eastAsia="Times New Roman" w:hAnsi="Times New Roman" w:cs="Times New Roman"/>
                 <w:color w:val="000000"/>
                 <w:sz w:val="16"/>
                 <w:szCs w:val="16"/>
               </w:rPr>
-              <w:t> </w:t>
+            </w:pPr>
+            <w:r>
+              <w:t>Reviewed and accepted</w:t>
+            </w:r>
+          </w:p>
+        </w:tc>
+        <w:tc>
+          <w:tcPr>
+            <w:tcW w:w="1819" w:type="dxa"/>
+            <w:tcBorders>
+              <w:top w:val="single" w:sz="4" w:space="0" w:color="auto"/>
+              <w:left w:val="nil"/>
+              <w:bottom w:val="single" w:sz="4" w:space="0" w:color="auto"/>
+              <w:right w:val="single" w:sz="4" w:space="0" w:color="auto"/>
+            </w:tcBorders>
+            <w:shd w:val="clear" w:color="auto" w:fill="auto"/>
+            <w:vAlign w:val="center"/>
+            <w:hideMark/>
+          </w:tcPr>
+          <w:p>
+            <w:pPr>
+              <w:spacing w:before="120" w:after="0" w:line="240" w:lineRule="auto"/>
+              <w:jc w:val="center"/>
+              <w:rPr>
+                <w:rFonts w:ascii="Times New Roman" w:eastAsia="Times New Roman" w:hAnsi="Times New Roman" w:cs="Times New Roman"/>
+                <w:color w:val="000000"/>
+                <w:sz w:val="16"/>
+                <w:szCs w:val="16"/>
+              </w:rPr>
+            </w:pPr>
+            <w:r>
+              <w:t>Internal (Noah F)</w:t>
+            </w:r>
+          </w:p>
+        </w:tc>
+        <w:tc>
+          <w:tcPr>
+            <w:tcW w:w="1092" w:type="dxa"/>
+            <w:tcBorders>
+              <w:top w:val="single" w:sz="4" w:space="0" w:color="auto"/>
+              <w:left w:val="nil"/>
+              <w:bottom w:val="single" w:sz="4" w:space="0" w:color="auto"/>
+              <w:right w:val="single" w:sz="4" w:space="0" w:color="auto"/>
+            </w:tcBorders>
+            <w:shd w:val="clear" w:color="auto" w:fill="auto"/>
+            <w:vAlign w:val="center"/>
+            <w:hideMark/>
+          </w:tcPr>
+          <w:p>
+            <w:pPr>
+              <w:spacing w:before="120" w:after="0" w:line="240" w:lineRule="auto"/>
+              <w:jc w:val="center"/>
+              <w:rPr>
+                <w:rFonts w:ascii="Times New Roman" w:eastAsia="Times New Roman" w:hAnsi="Times New Roman" w:cs="Times New Roman"/>
+                <w:color w:val="000000"/>
+                <w:sz w:val="16"/>
+                <w:szCs w:val="16"/>
+              </w:rPr>
+            </w:pPr>
+            <w:r>
+              <w:t>Approved</w:t>
+            </w:r>
+          </w:p>
+        </w:tc>
+        <w:tc>
+          <w:tcPr>
+            <w:tcW w:w="1055" w:type="dxa"/>
+            <w:tcBorders>
+              <w:top w:val="single" w:sz="4" w:space="0" w:color="auto"/>
+              <w:left w:val="nil"/>
+              <w:bottom w:val="single" w:sz="4" w:space="0" w:color="auto"/>
+              <w:right w:val="single" w:sz="4" w:space="0" w:color="auto"/>
+            </w:tcBorders>
+            <w:shd w:val="clear" w:color="auto" w:fill="auto"/>
+            <w:vAlign w:val="center"/>
+            <w:hideMark/>
+          </w:tcPr>
+          <w:p>
+            <w:pPr>
+              <w:spacing w:before="120" w:after="0" w:line="240" w:lineRule="auto"/>
+              <w:jc w:val="center"/>
+              <w:rPr>
+                <w:rFonts w:ascii="Times New Roman" w:eastAsia="Times New Roman" w:hAnsi="Times New Roman" w:cs="Times New Roman"/>
+                <w:color w:val="000000"/>
+                <w:sz w:val="16"/>
+                <w:szCs w:val="16"/>
+              </w:rPr>
+            </w:pPr>
+            <w:r>
+              <w:t>7/7/2024</w:t>
             </w:r>
           </w:p>
         </w:tc>
       </w:tr>
       <w:tr>
         <w:trPr>
-          <w:trHeight w:val="347"/>
+          <w:trHeight w:val="563"/>
         </w:trPr>
         <w:tc>
           <w:tcPr>
             <w:tcW w:w="468" w:type="dxa"/>
             <w:tcBorders>
-              <w:top w:val="nil"/>
+              <w:top w:val="single" w:sz="4" w:space="0" w:color="auto"/>
               <w:left w:val="single" w:sz="4" w:space="0" w:color="auto"/>
               <w:bottom w:val="single" w:sz="4" w:space="0" w:color="auto"/>
               <w:right w:val="single" w:sz="4" w:space="0" w:color="auto"/>
             </w:tcBorders>
             <w:shd w:val="clear" w:color="auto" w:fill="auto"/>
             <w:noWrap/>
-            <w:vAlign w:val="bottom"/>
-            <w:hideMark/>
+            <w:vAlign w:val="center"/>
           </w:tcPr>
           <w:p>
             <w:pPr>
               <w:spacing w:before="120" w:after="0" w:line="240" w:lineRule="auto"/>
+              <w:jc w:val="center"/>
               <w:rPr>
                 <w:rFonts w:ascii="Times New Roman" w:eastAsia="Times New Roman" w:hAnsi="Times New Roman" w:cs="Times New Roman"/>
                 <w:color w:val="000000"/>
@@ -3256,26 +4085,26 @@
                 <w:sz w:val="16"/>
                 <w:szCs w:val="16"/>
               </w:rPr>
-              <w:t>5</w:t>
+              <w:t>6</w:t>
             </w:r>
           </w:p>
         </w:tc>
         <w:tc>
           <w:tcPr>
-            <w:tcW w:w="3222" w:type="dxa"/>
+            <w:tcW w:w="2994" w:type="dxa"/>
             <w:tcBorders>
-              <w:top w:val="nil"/>
+              <w:top w:val="single" w:sz="4" w:space="0" w:color="auto"/>
               <w:left w:val="nil"/>
               <w:bottom w:val="single" w:sz="4" w:space="0" w:color="auto"/>
               <w:right w:val="single" w:sz="4" w:space="0" w:color="auto"/>
             </w:tcBorders>
             <w:shd w:val="clear" w:color="auto" w:fill="auto"/>
-            <w:vAlign w:val="bottom"/>
-            <w:hideMark/>
+            <w:vAlign w:val="center"/>
           </w:tcPr>
           <w:p>
             <w:pPr>
               <w:spacing w:before="120" w:after="0" w:line="240" w:lineRule="auto"/>
+              <w:jc w:val="center"/>
               <w:rPr>
                 <w:rFonts w:ascii="Times New Roman" w:eastAsia="Times New Roman" w:hAnsi="Times New Roman" w:cs="Times New Roman"/>
                 <w:color w:val="000000"/>
@@ -3284,101 +4113,70 @@
               </w:rPr>
             </w:pPr>
             <w:r>
-              <w:rPr>
-                <w:rFonts w:ascii="Times New Roman" w:eastAsia="Times New Roman" w:hAnsi="Times New Roman" w:cs="Times New Roman"/>
-                <w:color w:val="000000"/>
-                <w:sz w:val="16"/>
-                <w:szCs w:val="16"/>
-              </w:rPr>
-              <w:t> </w:t>
+              <w:t>Initial Application Prototype</w:t>
             </w:r>
           </w:p>
         </w:tc>
         <w:tc>
           <w:tcPr>
-            <w:tcW w:w="2700" w:type="dxa"/>
+            <w:tcW w:w="2203" w:type="dxa"/>
             <w:tcBorders>
-              <w:top w:val="nil"/>
+              <w:top w:val="single" w:sz="4" w:space="0" w:color="auto"/>
               <w:left w:val="nil"/>
               <w:bottom w:val="single" w:sz="4" w:space="0" w:color="auto"/>
               <w:right w:val="single" w:sz="4" w:space="0" w:color="auto"/>
             </w:tcBorders>
             <w:shd w:val="clear" w:color="auto" w:fill="auto"/>
-            <w:vAlign w:val="bottom"/>
-            <w:hideMark/>
+            <w:vAlign w:val="center"/>
           </w:tcPr>
           <w:p>
             <w:pPr>
               <w:spacing w:before="120" w:after="0" w:line="240" w:lineRule="auto"/>
-              <w:rPr>
-                <w:rFonts w:ascii="Times New Roman" w:eastAsia="Times New Roman" w:hAnsi="Times New Roman" w:cs="Times New Roman"/>
-                <w:color w:val="000000"/>
-                <w:sz w:val="16"/>
-                <w:szCs w:val="16"/>
-              </w:rPr>
+              <w:jc w:val="center"/>
             </w:pPr>
             <w:r>
-              <w:rPr>
-                <w:rFonts w:ascii="Times New Roman" w:eastAsia="Times New Roman" w:hAnsi="Times New Roman" w:cs="Times New Roman"/>
-                <w:color w:val="000000"/>
-                <w:sz w:val="16"/>
-                <w:szCs w:val="16"/>
-              </w:rPr>
-              <w:t> </w:t>
+              <w:t>Under development</w:t>
             </w:r>
           </w:p>
         </w:tc>
         <w:tc>
           <w:tcPr>
-            <w:tcW w:w="1620" w:type="dxa"/>
+            <w:tcW w:w="1819" w:type="dxa"/>
             <w:tcBorders>
-              <w:top w:val="nil"/>
+              <w:top w:val="single" w:sz="4" w:space="0" w:color="auto"/>
               <w:left w:val="nil"/>
               <w:bottom w:val="single" w:sz="4" w:space="0" w:color="auto"/>
               <w:right w:val="single" w:sz="4" w:space="0" w:color="auto"/>
             </w:tcBorders>
             <w:shd w:val="clear" w:color="auto" w:fill="auto"/>
-            <w:vAlign w:val="bottom"/>
-            <w:hideMark/>
+            <w:vAlign w:val="center"/>
           </w:tcPr>
           <w:p>
             <w:pPr>
               <w:spacing w:before="120" w:after="0" w:line="240" w:lineRule="auto"/>
               <w:jc w:val="center"/>
-              <w:rPr>
-                <w:rFonts w:ascii="Times New Roman" w:eastAsia="Times New Roman" w:hAnsi="Times New Roman" w:cs="Times New Roman"/>
-                <w:color w:val="000000"/>
-                <w:sz w:val="16"/>
-                <w:szCs w:val="16"/>
-              </w:rPr>
             </w:pPr>
             <w:r>
-              <w:rPr>
-                <w:rFonts w:ascii="Times New Roman" w:eastAsia="Times New Roman" w:hAnsi="Times New Roman" w:cs="Times New Roman"/>
-                <w:color w:val="000000"/>
-                <w:sz w:val="16"/>
-                <w:szCs w:val="16"/>
-              </w:rPr>
-              <w:t> </w:t>
+              <w:t>Internal (Noah F)</w:t>
             </w:r>
           </w:p>
         </w:tc>
         <w:tc>
           <w:tcPr>
-            <w:tcW w:w="810" w:type="dxa"/>
+            <w:tcW w:w="1092" w:type="dxa"/>
             <w:tcBorders>
-              <w:top w:val="nil"/>
+              <w:top w:val="single" w:sz="4" w:space="0" w:color="auto"/>
               <w:left w:val="nil"/>
               <w:bottom w:val="single" w:sz="4" w:space="0" w:color="auto"/>
               <w:right w:val="single" w:sz="4" w:space="0" w:color="auto"/>
             </w:tcBorders>
             <w:shd w:val="clear" w:color="auto" w:fill="auto"/>
-            <w:vAlign w:val="bottom"/>
-            <w:hideMark/>
+            <w:vAlign w:val="center"/>
           </w:tcPr>
           <w:p>
             <w:pPr>
               <w:spacing w:before="120" w:after="0" w:line="240" w:lineRule="auto"/>
+              <w:jc w:val="center"/>
               <w:rPr>
                 <w:rFonts w:ascii="Times New Roman" w:eastAsia="Times New Roman" w:hAnsi="Times New Roman" w:cs="Times New Roman"/>
                 <w:color w:val="000000"/>
@@ -3387,28 +4185,21 @@
               </w:rPr>
             </w:pPr>
             <w:r>
-              <w:rPr>
-                <w:rFonts w:ascii="Times New Roman" w:eastAsia="Times New Roman" w:hAnsi="Times New Roman" w:cs="Times New Roman"/>
-                <w:color w:val="000000"/>
-                <w:sz w:val="16"/>
-                <w:szCs w:val="16"/>
-              </w:rPr>
-              <w:t> </w:t>
+              <w:t>Pending</w:t>
             </w:r>
           </w:p>
         </w:tc>
         <w:tc>
           <w:tcPr>
-            <w:tcW w:w="810" w:type="dxa"/>
+            <w:tcW w:w="1055" w:type="dxa"/>
             <w:tcBorders>
-              <w:top w:val="nil"/>
+              <w:top w:val="single" w:sz="4" w:space="0" w:color="auto"/>
               <w:left w:val="nil"/>
               <w:bottom w:val="single" w:sz="4" w:space="0" w:color="auto"/>
               <w:right w:val="single" w:sz="4" w:space="0" w:color="auto"/>
             </w:tcBorders>
             <w:shd w:val="clear" w:color="auto" w:fill="auto"/>
-            <w:vAlign w:val="bottom"/>
-            <w:hideMark/>
+            <w:vAlign w:val="center"/>
           </w:tcPr>
           <w:p>
             <w:pPr>
@@ -3428,7 +4219,7 @@
                 <w:sz w:val="16"/>
                 <w:szCs w:val="16"/>
               </w:rPr>
-              <w:t> </w:t>
+              <w:t>N/A</w:t>
             </w:r>
           </w:p>
         </w:tc>
@@ -3444,11 +4235,12 @@
     </w:p>
     <w:tbl>
       <w:tblPr>
-        <w:tblW w:w="9720" w:type="dxa"/>
+        <w:tblW w:w="19440" w:type="dxa"/>
         <w:tblInd w:w="-72" w:type="dxa"/>
         <w:tblLook w:val="04A0" w:firstRow="1" w:lastRow="0" w:firstColumn="1" w:lastColumn="0" w:noHBand="0" w:noVBand="1"/>
       </w:tblPr>
       <w:tblGrid>
+        <w:gridCol w:w="9720"/>
         <w:gridCol w:w="9720"/>
       </w:tblGrid>
       <w:tr>
@@ -3500,7 +4292,7 @@
                 <w:sz w:val="24"/>
                 <w:szCs w:val="24"/>
               </w:rPr>
-              <w:t>ed</w:t>
+              <w:t xml:space="preserve">ed </w:t>
             </w:r>
             <w:r>
               <w:rPr>
@@ -3510,9 +4302,25 @@
                 <w:sz w:val="24"/>
                 <w:szCs w:val="24"/>
               </w:rPr>
-              <w:t xml:space="preserve"> </w:t>
+              <w:t>Solution Architecture</w:t>
             </w:r>
-            <w:r>
+          </w:p>
+        </w:tc>
+        <w:tc>
+          <w:tcPr>
+            <w:tcW w:w="9720" w:type="dxa"/>
+            <w:tcBorders>
+              <w:top w:val="single" w:sz="4" w:space="0" w:color="auto"/>
+              <w:left w:val="single" w:sz="4" w:space="0" w:color="auto"/>
+              <w:bottom w:val="single" w:sz="4" w:space="0" w:color="auto"/>
+              <w:right w:val="single" w:sz="4" w:space="0" w:color="auto"/>
+            </w:tcBorders>
+            <w:shd w:val="clear" w:color="000000" w:fill="333399"/>
+          </w:tcPr>
+          <w:p>
+            <w:pPr>
+              <w:spacing w:before="120" w:after="0" w:line="240" w:lineRule="auto"/>
+              <w:jc w:val="center"/>
               <w:rPr>
                 <w:rFonts w:ascii="Times New Roman" w:eastAsia="Times New Roman" w:hAnsi="Times New Roman" w:cs="Times New Roman"/>
                 <w:bCs/>
@@ -3520,8 +4328,7 @@
                 <w:sz w:val="24"/>
                 <w:szCs w:val="24"/>
               </w:rPr>
-              <w:t>Solution Architecture</w:t>
-            </w:r>
+            </w:pPr>
           </w:p>
         </w:tc>
       </w:tr>
@@ -3566,8 +4373,28 @@
           <w:szCs w:val="24"/>
           <w:lang w:eastAsia="zh-TW"/>
         </w:rPr>
-        <w:t xml:space="preserve"> structure. Create object model and use cases to depict the system. Use collaboration diagrams and/or sequence diagrams to show the workflows of components/packages/classes inside the component. Describe algorithms, if possible. Include detailed specifications for all screens, interfaces and integration points, processes, conversion, reports, and any required modification to existing systems. This section should also include any solution configuration changes that will be required to develop and implement the proposed solution. The purpose of the detail solution architecture is to provide sufficient information for a developer to produce the system.</w:t>
+        <w:t xml:space="preserve"> structure. Create object </w:t>
       </w:r>
+      <w:proofErr w:type="gramStart"/>
+      <w:r>
+        <w:rPr>
+          <w:rFonts w:ascii="Times New Roman" w:eastAsia="PMingLiU" w:hAnsi="Times New Roman" w:cs="Times New Roman"/>
+          <w:sz w:val="24"/>
+          <w:szCs w:val="24"/>
+          <w:lang w:eastAsia="zh-TW"/>
+        </w:rPr>
+        <w:t>model</w:t>
+      </w:r>
+      <w:proofErr w:type="gramEnd"/>
+      <w:r>
+        <w:rPr>
+          <w:rFonts w:ascii="Times New Roman" w:eastAsia="PMingLiU" w:hAnsi="Times New Roman" w:cs="Times New Roman"/>
+          <w:sz w:val="24"/>
+          <w:szCs w:val="24"/>
+          <w:lang w:eastAsia="zh-TW"/>
+        </w:rPr>
+        <w:t xml:space="preserve"> and use cases to depict the system. Use collaboration diagrams and/or sequence diagrams to show the workflows of components/packages/classes inside the component. Describe algorithms, if possible. Include detailed specifications for all screens, interfaces and integration points, processes, conversion, reports, and any required modification to existing systems. This section should also include any solution configuration changes that will be required to develop and implement the proposed solution. The purpose of the detail solution architecture is to provide sufficient information for a developer to produce the system.</w:t>
+      </w:r>
     </w:p>
     <w:p>
       <w:pPr>
@@ -3575,6 +4402,255 @@
         <w:ind w:left="360"/>
         <w:rPr>
           <w:rFonts w:ascii="Times New Roman" w:eastAsia="PMingLiU" w:hAnsi="Times New Roman" w:cs="Times New Roman"/>
+          <w:sz w:val="24"/>
+          <w:szCs w:val="24"/>
+          <w:lang w:eastAsia="zh-TW"/>
+        </w:rPr>
+      </w:pPr>
+    </w:p>
+    <w:p>
+      <w:pPr>
+        <w:spacing w:before="120" w:after="0" w:line="240" w:lineRule="auto"/>
+        <w:rPr>
+          <w:rFonts w:ascii="Times New Roman" w:eastAsia="PMingLiU" w:hAnsi="Times New Roman" w:cs="Times New Roman"/>
+          <w:b/>
+          <w:bCs/>
+          <w:sz w:val="24"/>
+          <w:szCs w:val="24"/>
+          <w:lang w:eastAsia="zh-TW"/>
+        </w:rPr>
+      </w:pPr>
+    </w:p>
+    <w:p>
+      <w:pPr>
+        <w:spacing w:before="120" w:after="0" w:line="240" w:lineRule="auto"/>
+        <w:rPr>
+          <w:rFonts w:ascii="Times New Roman" w:eastAsia="PMingLiU" w:hAnsi="Times New Roman" w:cs="Times New Roman"/>
+          <w:b/>
+          <w:bCs/>
+          <w:sz w:val="24"/>
+          <w:szCs w:val="24"/>
+          <w:lang w:eastAsia="zh-TW"/>
+        </w:rPr>
+      </w:pPr>
+    </w:p>
+    <w:p>
+      <w:pPr>
+        <w:spacing w:before="120" w:after="0" w:line="240" w:lineRule="auto"/>
+        <w:rPr>
+          <w:rFonts w:ascii="Times New Roman" w:eastAsia="PMingLiU" w:hAnsi="Times New Roman" w:cs="Times New Roman"/>
+          <w:b/>
+          <w:bCs/>
+          <w:sz w:val="24"/>
+          <w:szCs w:val="24"/>
+          <w:lang w:eastAsia="zh-TW"/>
+        </w:rPr>
+      </w:pPr>
+    </w:p>
+    <w:p>
+      <w:pPr>
+        <w:spacing w:before="120" w:after="0" w:line="240" w:lineRule="auto"/>
+        <w:rPr>
+          <w:rFonts w:ascii="Times New Roman" w:eastAsia="PMingLiU" w:hAnsi="Times New Roman" w:cs="Times New Roman"/>
+          <w:b/>
+          <w:bCs/>
+          <w:sz w:val="24"/>
+          <w:szCs w:val="24"/>
+          <w:lang w:eastAsia="zh-TW"/>
+        </w:rPr>
+      </w:pPr>
+    </w:p>
+    <w:p>
+      <w:pPr>
+        <w:spacing w:before="120" w:after="0" w:line="240" w:lineRule="auto"/>
+        <w:rPr>
+          <w:rFonts w:ascii="Times New Roman" w:eastAsia="PMingLiU" w:hAnsi="Times New Roman" w:cs="Times New Roman"/>
+          <w:b/>
+          <w:bCs/>
+          <w:sz w:val="24"/>
+          <w:szCs w:val="24"/>
+          <w:lang w:eastAsia="zh-TW"/>
+        </w:rPr>
+      </w:pPr>
+    </w:p>
+    <w:p>
+      <w:pPr>
+        <w:spacing w:before="120" w:after="0" w:line="240" w:lineRule="auto"/>
+        <w:rPr>
+          <w:rFonts w:ascii="Times New Roman" w:eastAsia="PMingLiU" w:hAnsi="Times New Roman" w:cs="Times New Roman"/>
+          <w:b/>
+          <w:bCs/>
+          <w:sz w:val="24"/>
+          <w:szCs w:val="24"/>
+          <w:lang w:eastAsia="zh-TW"/>
+        </w:rPr>
+      </w:pPr>
+    </w:p>
+    <w:p>
+      <w:pPr>
+        <w:spacing w:before="120" w:after="0" w:line="240" w:lineRule="auto"/>
+        <w:rPr>
+          <w:rFonts w:ascii="Times New Roman" w:eastAsia="PMingLiU" w:hAnsi="Times New Roman" w:cs="Times New Roman"/>
+          <w:b/>
+          <w:bCs/>
+          <w:sz w:val="24"/>
+          <w:szCs w:val="24"/>
+          <w:lang w:eastAsia="zh-TW"/>
+        </w:rPr>
+      </w:pPr>
+    </w:p>
+    <w:p>
+      <w:pPr>
+        <w:spacing w:before="120" w:after="0" w:line="240" w:lineRule="auto"/>
+        <w:rPr>
+          <w:rFonts w:ascii="Times New Roman" w:eastAsia="PMingLiU" w:hAnsi="Times New Roman" w:cs="Times New Roman"/>
+          <w:b/>
+          <w:bCs/>
+          <w:sz w:val="24"/>
+          <w:szCs w:val="24"/>
+          <w:lang w:eastAsia="zh-TW"/>
+        </w:rPr>
+      </w:pPr>
+    </w:p>
+    <w:p>
+      <w:pPr>
+        <w:spacing w:before="120" w:after="0" w:line="240" w:lineRule="auto"/>
+        <w:rPr>
+          <w:rFonts w:ascii="Times New Roman" w:eastAsia="PMingLiU" w:hAnsi="Times New Roman" w:cs="Times New Roman"/>
+          <w:sz w:val="24"/>
+          <w:szCs w:val="24"/>
+          <w:lang w:eastAsia="zh-TW"/>
+        </w:rPr>
+      </w:pPr>
+      <w:r>
+        <w:rPr>
+          <w:rFonts w:ascii="Times New Roman" w:eastAsia="PMingLiU" w:hAnsi="Times New Roman" w:cs="Times New Roman"/>
+          <w:sz w:val="24"/>
+          <w:szCs w:val="24"/>
+          <w:lang w:eastAsia="zh-TW"/>
+        </w:rPr>
+        <w:lastRenderedPageBreak/>
+        <w:t>The proposed design of the Christian Crush platform integrates seamlessly into the overall solution and business case structure by addressing the specific needs of the Christian community for a safe, faith-centered online dating environment. The platform's design focuses on ease of use, security, and fostering meaningful connections, which are crucial components for achieving the project's objectives.</w:t>
+      </w:r>
+    </w:p>
+    <w:p>
+      <w:pPr>
+        <w:spacing w:before="120" w:after="0" w:line="240" w:lineRule="auto"/>
+        <w:rPr>
+          <w:rFonts w:ascii="Times New Roman" w:eastAsia="PMingLiU" w:hAnsi="Times New Roman" w:cs="Times New Roman"/>
+          <w:sz w:val="24"/>
+          <w:szCs w:val="24"/>
+          <w:lang w:eastAsia="zh-TW"/>
+        </w:rPr>
+      </w:pPr>
+    </w:p>
+    <w:p>
+      <w:pPr>
+        <w:spacing w:before="120" w:after="0" w:line="240" w:lineRule="auto"/>
+        <w:rPr>
+          <w:rFonts w:ascii="Times New Roman" w:eastAsia="PMingLiU" w:hAnsi="Times New Roman" w:cs="Times New Roman"/>
+          <w:sz w:val="24"/>
+          <w:szCs w:val="24"/>
+          <w:lang w:eastAsia="zh-TW"/>
+        </w:rPr>
+      </w:pPr>
+      <w:r>
+        <w:rPr>
+          <w:rFonts w:ascii="Times New Roman" w:eastAsia="PMingLiU" w:hAnsi="Times New Roman" w:cs="Times New Roman"/>
+          <w:sz w:val="24"/>
+          <w:szCs w:val="24"/>
+          <w:lang w:eastAsia="zh-TW"/>
+        </w:rPr>
+        <w:t>The system architecture is built using robust technologies such as ASP.NET Core for the web framework, MySQL for the database, and Google Auth0 for secure user authentication. These technologies ensure a scalable, maintainable, and secure application. The platform's user interface is designed to be intuitive and user-friendly, facilitating easy navigation and interaction for users of all ages.</w:t>
+      </w:r>
+    </w:p>
+    <w:p>
+      <w:pPr>
+        <w:spacing w:before="120" w:after="0" w:line="240" w:lineRule="auto"/>
+        <w:rPr>
+          <w:rFonts w:ascii="Times New Roman" w:eastAsia="PMingLiU" w:hAnsi="Times New Roman" w:cs="Times New Roman"/>
+          <w:sz w:val="24"/>
+          <w:szCs w:val="24"/>
+          <w:lang w:eastAsia="zh-TW"/>
+        </w:rPr>
+      </w:pPr>
+    </w:p>
+    <w:p>
+      <w:pPr>
+        <w:spacing w:before="120" w:after="0" w:line="240" w:lineRule="auto"/>
+        <w:rPr>
+          <w:rFonts w:ascii="Times New Roman" w:eastAsia="PMingLiU" w:hAnsi="Times New Roman" w:cs="Times New Roman"/>
+          <w:sz w:val="24"/>
+          <w:szCs w:val="24"/>
+          <w:lang w:eastAsia="zh-TW"/>
+        </w:rPr>
+      </w:pPr>
+      <w:r>
+        <w:rPr>
+          <w:rFonts w:ascii="Times New Roman" w:eastAsia="PMingLiU" w:hAnsi="Times New Roman" w:cs="Times New Roman"/>
+          <w:sz w:val="24"/>
+          <w:szCs w:val="24"/>
+          <w:lang w:eastAsia="zh-TW"/>
+        </w:rPr>
+        <w:t>Key features include user registration and login, which leverage Google Auth0 for enhanced security, and profile creation and browsing, which allow users to present and find potential matches based on shared faith and values. The secure messaging system enables users to communicate safely within the platform.</w:t>
+      </w:r>
+    </w:p>
+    <w:p>
+      <w:pPr>
+        <w:spacing w:before="120" w:after="0" w:line="240" w:lineRule="auto"/>
+        <w:rPr>
+          <w:rFonts w:ascii="Times New Roman" w:eastAsia="PMingLiU" w:hAnsi="Times New Roman" w:cs="Times New Roman"/>
+          <w:sz w:val="24"/>
+          <w:szCs w:val="24"/>
+          <w:lang w:eastAsia="zh-TW"/>
+        </w:rPr>
+      </w:pPr>
+    </w:p>
+    <w:p>
+      <w:pPr>
+        <w:spacing w:before="120" w:after="0" w:line="240" w:lineRule="auto"/>
+        <w:rPr>
+          <w:rFonts w:ascii="Times New Roman" w:eastAsia="PMingLiU" w:hAnsi="Times New Roman" w:cs="Times New Roman"/>
+          <w:sz w:val="24"/>
+          <w:szCs w:val="24"/>
+          <w:lang w:eastAsia="zh-TW"/>
+        </w:rPr>
+      </w:pPr>
+      <w:r>
+        <w:rPr>
+          <w:rFonts w:ascii="Times New Roman" w:eastAsia="PMingLiU" w:hAnsi="Times New Roman" w:cs="Times New Roman"/>
+          <w:sz w:val="24"/>
+          <w:szCs w:val="24"/>
+          <w:lang w:eastAsia="zh-TW"/>
+        </w:rPr>
+        <w:t>The business case for Christian Crush is strengthened by its focus on a niche market</w:t>
+      </w:r>
+      <w:r>
+        <w:rPr>
+          <w:rFonts w:ascii="Times New Roman" w:eastAsia="PMingLiU" w:hAnsi="Times New Roman" w:cs="Times New Roman"/>
+          <w:sz w:val="24"/>
+          <w:szCs w:val="24"/>
+          <w:lang w:eastAsia="zh-TW"/>
+        </w:rPr>
+        <w:t xml:space="preserve">. This market </w:t>
+      </w:r>
+      <w:r>
+        <w:rPr>
+          <w:rFonts w:ascii="Times New Roman" w:eastAsia="PMingLiU" w:hAnsi="Times New Roman" w:cs="Times New Roman"/>
+          <w:sz w:val="24"/>
+          <w:szCs w:val="24"/>
+          <w:lang w:eastAsia="zh-TW"/>
+        </w:rPr>
+        <w:t>is currently underserved by mainstream dating platforms. By offering a tailored solution that prioritizes security and community values, Christian Crush aims to attract and retain a dedicated user base, ensuring the platform's long-term success and sustainability.</w:t>
+      </w:r>
+    </w:p>
+    <w:p>
+      <w:pPr>
+        <w:spacing w:before="120" w:after="0" w:line="240" w:lineRule="auto"/>
+        <w:rPr>
+          <w:rFonts w:ascii="Times New Roman" w:eastAsia="PMingLiU" w:hAnsi="Times New Roman" w:cs="Times New Roman"/>
+          <w:b/>
+          <w:bCs/>
           <w:sz w:val="24"/>
           <w:szCs w:val="24"/>
           <w:lang w:eastAsia="zh-TW"/>
@@ -3632,7 +4708,7 @@
                     </pic:cNvPicPr>
                   </pic:nvPicPr>
                   <pic:blipFill>
-                    <a:blip r:embed="rId15">
+                    <a:blip r:embed="rId16">
                       <a:extLst>
                         <a:ext uri="{28A0092B-C50C-407E-A947-70E740481C1C}">
                           <a14:useLocalDpi xmlns:a14="http://schemas.microsoft.com/office/drawing/2010/main" val="0"/>
@@ -3759,7 +4835,7 @@
                     </pic:cNvPicPr>
                   </pic:nvPicPr>
                   <pic:blipFill>
-                    <a:blip r:embed="rId16">
+                    <a:blip r:embed="rId17">
                       <a:extLst>
                         <a:ext uri="{28A0092B-C50C-407E-A947-70E740481C1C}">
                           <a14:useLocalDpi xmlns:a14="http://schemas.microsoft.com/office/drawing/2010/main" val="0"/>
@@ -4106,7 +5182,7 @@
                     </pic:cNvPicPr>
                   </pic:nvPicPr>
                   <pic:blipFill>
-                    <a:blip r:embed="rId17">
+                    <a:blip r:embed="rId18">
                       <a:extLst>
                         <a:ext uri="{28A0092B-C50C-407E-A947-70E740481C1C}">
                           <a14:useLocalDpi xmlns:a14="http://schemas.microsoft.com/office/drawing/2010/main" val="0"/>
@@ -4556,7 +5632,27 @@
           <w:lang w:eastAsia="zh-TW"/>
         </w:rPr>
         <w:lastRenderedPageBreak/>
-        <w:t>Describe the approach and resources required to assure system security</w:t>
+        <w:t xml:space="preserve">Describe the approach and resources required to </w:t>
+      </w:r>
+      <w:proofErr w:type="gramStart"/>
+      <w:r>
+        <w:rPr>
+          <w:rFonts w:ascii="Times New Roman" w:eastAsia="PMingLiU" w:hAnsi="Times New Roman" w:cs="Times New Roman"/>
+          <w:sz w:val="24"/>
+          <w:szCs w:val="24"/>
+          <w:lang w:eastAsia="zh-TW"/>
+        </w:rPr>
+        <w:t>assure</w:t>
+      </w:r>
+      <w:proofErr w:type="gramEnd"/>
+      <w:r>
+        <w:rPr>
+          <w:rFonts w:ascii="Times New Roman" w:eastAsia="PMingLiU" w:hAnsi="Times New Roman" w:cs="Times New Roman"/>
+          <w:sz w:val="24"/>
+          <w:szCs w:val="24"/>
+          <w:lang w:eastAsia="zh-TW"/>
+        </w:rPr>
+        <w:t xml:space="preserve"> system security</w:t>
       </w:r>
       <w:r>
         <w:rPr>
@@ -4605,7 +5701,15 @@
           <w:sz w:val="24"/>
           <w:szCs w:val="24"/>
         </w:rPr>
-        <w:t>In order to ensure the security of the Christian Crush project, I will be implementing the option to log in through Google Auth0, providing a secure and reliable authentication method. Additionally, passwords will be hashed using salts to enhance their security and protect against brute-force attacks. To further safeguard the system, various tactics will be employed to prevent SQL injection, such as using parameterized queries and prepared statements. These measures will collectively fortify the application's defenses and protect user data.</w:t>
+        <w:t>To</w:t>
+      </w:r>
+      <w:r>
+        <w:rPr>
+          <w:rFonts w:ascii="Times New Roman" w:eastAsia="Times New Roman" w:hAnsi="Times New Roman" w:cs="Times New Roman"/>
+          <w:sz w:val="24"/>
+          <w:szCs w:val="24"/>
+        </w:rPr>
+        <w:t xml:space="preserve"> ensure the security of the Christian Crush project, I will be implementing the option to log in through Google Auth0, providing a secure and reliable authentication method. Additionally, passwords will be hashed using salts to enhance their security and protect against brute-force attacks. To further safeguard the system, various tactics will be employed to prevent SQL injection, such as using parameterized queries and prepared statements. These measures will collectively fortify the application's defenses and protect user data.</w:t>
       </w:r>
     </w:p>
     <w:p>
@@ -5620,10 +6724,10 @@
       <w:bookmarkEnd w:id="2"/>
     </w:p>
     <w:sectPr>
-      <w:footerReference w:type="even" r:id="rId18"/>
-      <w:footerReference w:type="default" r:id="rId19"/>
-      <w:headerReference w:type="first" r:id="rId20"/>
-      <w:footerReference w:type="first" r:id="rId21"/>
+      <w:footerReference w:type="even" r:id="rId19"/>
+      <w:footerReference w:type="default" r:id="rId20"/>
+      <w:headerReference w:type="first" r:id="rId21"/>
+      <w:footerReference w:type="first" r:id="rId22"/>
       <w:pgSz w:w="12240" w:h="15840"/>
       <w:pgMar w:top="1440" w:right="1440" w:bottom="1440" w:left="1440" w:header="270" w:footer="720" w:gutter="0"/>
       <w:cols w:space="720"/>
@@ -11475,10 +12579,32 @@
 </file>
 
 <file path=customXml/item1.xml><?xml version="1.0" encoding="utf-8"?>
+<p:properties xmlns:p="http://schemas.microsoft.com/office/2006/metadata/properties" xmlns:xsi="http://www.w3.org/2001/XMLSchema-instance" xmlns:pc="http://schemas.microsoft.com/office/infopath/2007/PartnerControls">
+  <documentManagement>
+    <_ip_UnifiedCompliancePolicyUIAction xmlns="http://schemas.microsoft.com/sharepoint/v3" xsi:nil="true"/>
+    <_ip_UnifiedCompliancePolicyProperties xmlns="http://schemas.microsoft.com/sharepoint/v3" xsi:nil="true"/>
+    <TaxCatchAll xmlns="37d47695-dda2-48a2-87bc-2a1f7ac7fedc" xsi:nil="true"/>
+    <lcf76f155ced4ddcb4097134ff3c332f xmlns="d6188da8-f31e-469a-aed4-03a23c44e36a">
+      <Terms xmlns="http://schemas.microsoft.com/office/infopath/2007/PartnerControls"/>
+    </lcf76f155ced4ddcb4097134ff3c332f>
+  </documentManagement>
+</p:properties>
+</file>
+
+<file path=customXml/item2.xml><?xml version="1.0" encoding="utf-8"?>
+<?mso-contentType ?>
+<FormTemplates xmlns="http://schemas.microsoft.com/sharepoint/v3/contenttype/forms">
+  <Display>DocumentLibraryForm</Display>
+  <Edit>DocumentLibraryForm</Edit>
+  <New>DocumentLibraryForm</New>
+</FormTemplates>
+</file>
+
+<file path=customXml/item3.xml><?xml version="1.0" encoding="utf-8"?>
 <b:Sources xmlns:b="http://schemas.openxmlformats.org/officeDocument/2006/bibliography" xmlns="http://schemas.openxmlformats.org/officeDocument/2006/bibliography" SelectedStyle="\APASixthEditionOfficeOnline.xsl" StyleName="APA" Version="6"/>
 </file>
 
-<file path=customXml/item2.xml><?xml version="1.0" encoding="utf-8"?>
+<file path=customXml/item4.xml><?xml version="1.0" encoding="utf-8"?>
 <ct:contentTypeSchema xmlns:ct="http://schemas.microsoft.com/office/2006/metadata/contentType" xmlns:ma="http://schemas.microsoft.com/office/2006/metadata/properties/metaAttributes" ct:_="" ma:_="" ma:contentTypeName="Document" ma:contentTypeID="0x010100B9FDC2B66788A044965A7B8958E6244A" ma:contentTypeVersion="1260" ma:contentTypeDescription="Create a new document." ma:contentTypeScope="" ma:versionID="3a3ad72c818b7e2f5ec34fdc98172c74">
   <xsd:schema xmlns:xsd="http://www.w3.org/2001/XMLSchema" xmlns:xs="http://www.w3.org/2001/XMLSchema" xmlns:p="http://schemas.microsoft.com/office/2006/metadata/properties" xmlns:ns1="http://schemas.microsoft.com/sharepoint/v3" xmlns:ns2="d6188da8-f31e-469a-aed4-03a23c44e36a" xmlns:ns3="37d47695-dda2-48a2-87bc-2a1f7ac7fedc" targetNamespace="http://schemas.microsoft.com/office/2006/metadata/properties" ma:root="true" ma:fieldsID="22988e7e545c358bd4b1d8b39cd9b483" ns1:_="" ns2:_="" ns3:_="">
     <xsd:import namespace="http://schemas.microsoft.com/sharepoint/v3"/>
@@ -11744,29 +12870,27 @@
 </ct:contentTypeSchema>
 </file>
 
-<file path=customXml/item3.xml><?xml version="1.0" encoding="utf-8"?>
-<p:properties xmlns:p="http://schemas.microsoft.com/office/2006/metadata/properties" xmlns:xsi="http://www.w3.org/2001/XMLSchema-instance" xmlns:pc="http://schemas.microsoft.com/office/infopath/2007/PartnerControls">
-  <documentManagement>
-    <_ip_UnifiedCompliancePolicyUIAction xmlns="http://schemas.microsoft.com/sharepoint/v3" xsi:nil="true"/>
-    <_ip_UnifiedCompliancePolicyProperties xmlns="http://schemas.microsoft.com/sharepoint/v3" xsi:nil="true"/>
-    <TaxCatchAll xmlns="37d47695-dda2-48a2-87bc-2a1f7ac7fedc" xsi:nil="true"/>
-    <lcf76f155ced4ddcb4097134ff3c332f xmlns="d6188da8-f31e-469a-aed4-03a23c44e36a">
-      <Terms xmlns="http://schemas.microsoft.com/office/infopath/2007/PartnerControls"/>
-    </lcf76f155ced4ddcb4097134ff3c332f>
-  </documentManagement>
-</p:properties>
+<file path=customXml/itemProps1.xml><?xml version="1.0" encoding="utf-8"?>
+<ds:datastoreItem xmlns:ds="http://schemas.openxmlformats.org/officeDocument/2006/customXml" ds:itemID="{30816DFD-2E9E-43A7-970C-516B4803C94C}">
+  <ds:schemaRefs>
+    <ds:schemaRef ds:uri="http://schemas.microsoft.com/office/2006/metadata/properties"/>
+    <ds:schemaRef ds:uri="http://schemas.microsoft.com/office/infopath/2007/PartnerControls"/>
+    <ds:schemaRef ds:uri="http://schemas.microsoft.com/sharepoint/v3"/>
+    <ds:schemaRef ds:uri="37d47695-dda2-48a2-87bc-2a1f7ac7fedc"/>
+    <ds:schemaRef ds:uri="d6188da8-f31e-469a-aed4-03a23c44e36a"/>
+  </ds:schemaRefs>
+</ds:datastoreItem>
 </file>
 
-<file path=customXml/item4.xml><?xml version="1.0" encoding="utf-8"?>
-<?mso-contentType ?>
-<FormTemplates xmlns="http://schemas.microsoft.com/sharepoint/v3/contenttype/forms">
-  <Display>DocumentLibraryForm</Display>
-  <Edit>DocumentLibraryForm</Edit>
-  <New>DocumentLibraryForm</New>
-</FormTemplates>
+<file path=customXml/itemProps2.xml><?xml version="1.0" encoding="utf-8"?>
+<ds:datastoreItem xmlns:ds="http://schemas.openxmlformats.org/officeDocument/2006/customXml" ds:itemID="{9B2498EB-4A89-4151-A0A4-29950E954039}">
+  <ds:schemaRefs>
+    <ds:schemaRef ds:uri="http://schemas.microsoft.com/sharepoint/v3/contenttype/forms"/>
+  </ds:schemaRefs>
+</ds:datastoreItem>
 </file>
 
-<file path=customXml/itemProps1.xml><?xml version="1.0" encoding="utf-8"?>
+<file path=customXml/itemProps3.xml><?xml version="1.0" encoding="utf-8"?>
 <ds:datastoreItem xmlns:ds="http://schemas.openxmlformats.org/officeDocument/2006/customXml" ds:itemID="{96ACBFDE-4029-4487-B5A0-D38709561FAF}">
   <ds:schemaRefs>
     <ds:schemaRef ds:uri="http://schemas.openxmlformats.org/officeDocument/2006/bibliography"/>
@@ -11774,7 +12898,7 @@
 </ds:datastoreItem>
 </file>
 
-<file path=customXml/itemProps2.xml><?xml version="1.0" encoding="utf-8"?>
+<file path=customXml/itemProps4.xml><?xml version="1.0" encoding="utf-8"?>
 <ds:datastoreItem xmlns:ds="http://schemas.openxmlformats.org/officeDocument/2006/customXml" ds:itemID="{9B81C312-E88C-47ED-B166-DD2D1678679B}">
   <ds:schemaRefs>
     <ds:schemaRef ds:uri="http://schemas.microsoft.com/office/2006/metadata/contentType"/>
@@ -11792,24 +12916,4 @@
     <ds:schemaRef ds:uri="http://schemas.microsoft.com/internal/obd"/>
   </ds:schemaRefs>
 </ds:datastoreItem>
-</file>
-
-<file path=customXml/itemProps3.xml><?xml version="1.0" encoding="utf-8"?>
-<ds:datastoreItem xmlns:ds="http://schemas.openxmlformats.org/officeDocument/2006/customXml" ds:itemID="{30816DFD-2E9E-43A7-970C-516B4803C94C}">
-  <ds:schemaRefs>
-    <ds:schemaRef ds:uri="http://schemas.microsoft.com/office/2006/metadata/properties"/>
-    <ds:schemaRef ds:uri="http://schemas.microsoft.com/office/infopath/2007/PartnerControls"/>
-    <ds:schemaRef ds:uri="http://schemas.microsoft.com/sharepoint/v3"/>
-    <ds:schemaRef ds:uri="37d47695-dda2-48a2-87bc-2a1f7ac7fedc"/>
-    <ds:schemaRef ds:uri="d6188da8-f31e-469a-aed4-03a23c44e36a"/>
-  </ds:schemaRefs>
-</ds:datastoreItem>
-</file>
-
-<file path=customXml/itemProps4.xml><?xml version="1.0" encoding="utf-8"?>
-<ds:datastoreItem xmlns:ds="http://schemas.openxmlformats.org/officeDocument/2006/customXml" ds:itemID="{9B2498EB-4A89-4151-A0A4-29950E954039}">
-  <ds:schemaRefs>
-    <ds:schemaRef ds:uri="http://schemas.microsoft.com/sharepoint/v3/contenttype/forms"/>
-  </ds:schemaRefs>
-</ds:datastoreItem>
 </file>
</xml_diff>